<commit_message>
Established Elaboration Phase Project Status Assessment
-added project status assessment
-test script and test case (not a confirmed version)
-added SearchProduct DAO test
</commit_message>
<xml_diff>
--- a/Documentation/Project Status Assessment/Inception Phase/Inception Phase Project Status Assessment 3.1.docx
+++ b/Documentation/Project Status Assessment/Inception Phase/Inception Phase Project Status Assessment 3.1.docx
@@ -7,12 +7,14 @@
         <w:pStyle w:val="Heading1"/>
         <w:jc w:val="center"/>
         <w:rPr>
+          <w:rFonts w:asciiTheme="minorHAnsi" w:hAnsiTheme="minorHAnsi"/>
           <w:sz w:val="44"/>
           <w:szCs w:val="44"/>
         </w:rPr>
       </w:pPr>
       <w:r>
         <w:rPr>
+          <w:rFonts w:asciiTheme="minorHAnsi" w:hAnsiTheme="minorHAnsi"/>
           <w:sz w:val="44"/>
           <w:szCs w:val="44"/>
         </w:rPr>
@@ -24,12 +26,14 @@
         <w:pStyle w:val="Heading2"/>
         <w:jc w:val="center"/>
         <w:rPr>
+          <w:rFonts w:asciiTheme="minorHAnsi" w:hAnsiTheme="minorHAnsi"/>
           <w:sz w:val="32"/>
           <w:szCs w:val="32"/>
         </w:rPr>
       </w:pPr>
       <w:r>
         <w:rPr>
+          <w:rFonts w:asciiTheme="minorHAnsi" w:hAnsiTheme="minorHAnsi"/>
           <w:sz w:val="32"/>
           <w:szCs w:val="32"/>
         </w:rPr>
@@ -39,6 +43,9 @@
     <w:p>
       <w:pPr>
         <w:jc w:val="both"/>
+        <w:rPr>
+          <w:rFonts w:asciiTheme="minorHAnsi" w:hAnsiTheme="minorHAnsi"/>
+        </w:rPr>
       </w:pPr>
     </w:p>
     <w:p>
@@ -46,12 +53,14 @@
         <w:pStyle w:val="Heading2"/>
         <w:jc w:val="both"/>
         <w:rPr>
+          <w:rFonts w:asciiTheme="minorHAnsi" w:hAnsiTheme="minorHAnsi"/>
           <w:sz w:val="32"/>
           <w:szCs w:val="32"/>
         </w:rPr>
       </w:pPr>
       <w:r>
         <w:rPr>
+          <w:rFonts w:asciiTheme="minorHAnsi" w:hAnsiTheme="minorHAnsi"/>
           <w:sz w:val="32"/>
           <w:szCs w:val="32"/>
         </w:rPr>
@@ -61,10 +70,13 @@
     <w:p>
       <w:pPr>
         <w:jc w:val="both"/>
+        <w:rPr>
+          <w:rFonts w:asciiTheme="minorHAnsi" w:hAnsiTheme="minorHAnsi"/>
+        </w:rPr>
       </w:pPr>
       <w:r>
         <w:rPr>
-          <w:rFonts w:ascii="Calibri" w:hAnsi="Calibri" w:cs="Calibri"/>
+          <w:rFonts w:asciiTheme="minorHAnsi" w:hAnsiTheme="minorHAnsi" w:cs="Calibri"/>
           <w:sz w:val="22"/>
           <w:szCs w:val="22"/>
         </w:rPr>
@@ -72,7 +84,7 @@
       </w:r>
       <w:r>
         <w:rPr>
-          <w:rFonts w:ascii="Calibri" w:hAnsi="Calibri" w:cs="Calibri"/>
+          <w:rFonts w:asciiTheme="minorHAnsi" w:hAnsiTheme="minorHAnsi" w:cs="Calibri"/>
           <w:sz w:val="22"/>
           <w:szCs w:val="22"/>
         </w:rPr>
@@ -80,7 +92,7 @@
       </w:r>
       <w:r>
         <w:rPr>
-          <w:rFonts w:ascii="Calibri" w:hAnsi="Calibri" w:cs="Calibri"/>
+          <w:rFonts w:asciiTheme="minorHAnsi" w:hAnsiTheme="minorHAnsi" w:cs="Calibri"/>
           <w:sz w:val="22"/>
           <w:szCs w:val="22"/>
         </w:rPr>
@@ -88,7 +100,7 @@
       </w:r>
       <w:r>
         <w:rPr>
-          <w:rFonts w:ascii="Calibri" w:hAnsi="Calibri" w:cs="Calibri"/>
+          <w:rFonts w:asciiTheme="minorHAnsi" w:hAnsiTheme="minorHAnsi" w:cs="Calibri"/>
           <w:sz w:val="22"/>
           <w:szCs w:val="22"/>
         </w:rPr>
@@ -96,28 +108,57 @@
       </w:r>
       <w:r>
         <w:rPr>
-          <w:rFonts w:ascii="Arial" w:hAnsi="Arial" w:cs="Arial"/>
+          <w:rFonts w:asciiTheme="minorHAnsi" w:hAnsiTheme="minorHAnsi" w:cs="Arial"/>
           <w:color w:val="000000"/>
-          <w:sz w:val="20"/>
-          <w:szCs w:val="20"/>
+          <w:sz w:val="22"/>
+          <w:szCs w:val="22"/>
         </w:rPr>
         <w:t>Also, this Assessment</w:t>
       </w:r>
       <w:r>
         <w:rPr>
-          <w:rFonts w:ascii="Arial" w:hAnsi="Arial" w:cs="Arial"/>
+          <w:rFonts w:asciiTheme="minorHAnsi" w:hAnsiTheme="minorHAnsi" w:cs="Arial"/>
+          <w:color w:val="000000"/>
+          <w:sz w:val="22"/>
+          <w:szCs w:val="22"/>
+        </w:rPr>
+        <w:t xml:space="preserve"> shows that the team understands where the project stands in relation to its overall aims, and </w:t>
+      </w:r>
+      <w:proofErr w:type="gramStart"/>
+      <w:r>
+        <w:rPr>
+          <w:rFonts w:asciiTheme="minorHAnsi" w:hAnsiTheme="minorHAnsi" w:cs="Arial"/>
+          <w:color w:val="000000"/>
+          <w:sz w:val="22"/>
+          <w:szCs w:val="22"/>
+        </w:rPr>
+        <w:t>in regard to</w:t>
+      </w:r>
+      <w:proofErr w:type="gramEnd"/>
+      <w:r>
+        <w:rPr>
+          <w:rFonts w:asciiTheme="minorHAnsi" w:hAnsiTheme="minorHAnsi" w:cs="Arial"/>
+          <w:color w:val="000000"/>
+          <w:sz w:val="22"/>
+          <w:szCs w:val="22"/>
+        </w:rPr>
+        <w:t xml:space="preserve"> the objectives of the Inception phase</w:t>
+      </w:r>
+      <w:r>
+        <w:rPr>
+          <w:rFonts w:asciiTheme="minorHAnsi" w:hAnsiTheme="minorHAnsi" w:cs="Arial"/>
           <w:color w:val="000000"/>
           <w:sz w:val="20"/>
           <w:szCs w:val="20"/>
         </w:rPr>
-        <w:t xml:space="preserve"> shows that the team understands where the project stands in relation to its overall aims, and in regard to the objectives of the Inception phase.</w:t>
+        <w:t>.</w:t>
       </w:r>
     </w:p>
     <w:p>
       <w:pPr>
         <w:jc w:val="both"/>
         <w:rPr>
-          <w:rFonts w:ascii="Calibri" w:hAnsi="Calibri" w:cs="Calibri"/>
+          <w:rFonts w:asciiTheme="minorHAnsi" w:hAnsiTheme="minorHAnsi" w:cs="Calibri"/>
           <w:sz w:val="22"/>
           <w:szCs w:val="22"/>
         </w:rPr>
@@ -127,12 +168,14 @@
       <w:pPr>
         <w:pStyle w:val="Heading2"/>
         <w:rPr>
+          <w:rFonts w:asciiTheme="minorHAnsi" w:hAnsiTheme="minorHAnsi"/>
           <w:sz w:val="32"/>
           <w:szCs w:val="32"/>
         </w:rPr>
       </w:pPr>
       <w:r>
         <w:rPr>
+          <w:rFonts w:asciiTheme="minorHAnsi" w:hAnsiTheme="minorHAnsi"/>
           <w:sz w:val="32"/>
           <w:szCs w:val="32"/>
         </w:rPr>
@@ -144,7 +187,7 @@
         <w:pStyle w:val="Heading2"/>
         <w:jc w:val="both"/>
         <w:rPr>
-          <w:rFonts w:ascii="Calibri" w:eastAsia="Times New Roman" w:hAnsi="Calibri" w:cs="Calibri"/>
+          <w:rFonts w:asciiTheme="minorHAnsi" w:eastAsia="Times New Roman" w:hAnsiTheme="minorHAnsi" w:cs="Calibri"/>
           <w:color w:val="auto"/>
           <w:sz w:val="22"/>
           <w:szCs w:val="22"/>
@@ -152,7 +195,7 @@
       </w:pPr>
       <w:r>
         <w:rPr>
-          <w:rFonts w:ascii="Calibri" w:hAnsi="Calibri" w:cs="Calibri"/>
+          <w:rFonts w:asciiTheme="minorHAnsi" w:hAnsiTheme="minorHAnsi" w:cs="Calibri"/>
           <w:color w:val="000000"/>
           <w:sz w:val="22"/>
           <w:szCs w:val="22"/>
@@ -163,7 +206,7 @@
       <w:r>
         <w:rPr>
           <w:rStyle w:val="apple-converted-space"/>
-          <w:rFonts w:ascii="Calibri" w:hAnsi="Calibri" w:cs="Calibri"/>
+          <w:rFonts w:asciiTheme="minorHAnsi" w:hAnsiTheme="minorHAnsi" w:cs="Calibri"/>
           <w:color w:val="000000"/>
           <w:sz w:val="22"/>
           <w:szCs w:val="22"/>
@@ -173,7 +216,7 @@
       </w:r>
       <w:r>
         <w:rPr>
-          <w:rFonts w:ascii="Calibri" w:hAnsi="Calibri" w:cs="Calibri"/>
+          <w:rFonts w:asciiTheme="minorHAnsi" w:hAnsiTheme="minorHAnsi" w:cs="Calibri"/>
           <w:bCs/>
           <w:color w:val="000000"/>
           <w:sz w:val="22"/>
@@ -184,7 +227,7 @@
       <w:r>
         <w:rPr>
           <w:rStyle w:val="apple-converted-space"/>
-          <w:rFonts w:ascii="Calibri" w:hAnsi="Calibri" w:cs="Calibri"/>
+          <w:rFonts w:asciiTheme="minorHAnsi" w:hAnsiTheme="minorHAnsi" w:cs="Calibri"/>
           <w:color w:val="000000"/>
           <w:sz w:val="22"/>
           <w:szCs w:val="22"/>
@@ -194,7 +237,7 @@
       </w:r>
       <w:r>
         <w:rPr>
-          <w:rFonts w:ascii="Calibri" w:hAnsi="Calibri" w:cs="Calibri"/>
+          <w:rFonts w:asciiTheme="minorHAnsi" w:hAnsiTheme="minorHAnsi" w:cs="Calibri"/>
           <w:color w:val="000000"/>
           <w:sz w:val="22"/>
           <w:szCs w:val="22"/>
@@ -204,7 +247,7 @@
       </w:r>
       <w:r>
         <w:rPr>
-          <w:rFonts w:ascii="Calibri" w:hAnsi="Calibri" w:cs="Calibri"/>
+          <w:rFonts w:asciiTheme="minorHAnsi" w:hAnsiTheme="minorHAnsi" w:cs="Calibri"/>
           <w:color w:val="000000"/>
           <w:sz w:val="22"/>
           <w:szCs w:val="22"/>
@@ -214,7 +257,7 @@
       </w:r>
       <w:r>
         <w:rPr>
-          <w:rFonts w:ascii="Calibri" w:eastAsia="Times New Roman" w:hAnsi="Calibri" w:cs="Calibri"/>
+          <w:rFonts w:asciiTheme="minorHAnsi" w:eastAsia="Times New Roman" w:hAnsiTheme="minorHAnsi" w:cs="Calibri"/>
           <w:color w:val="auto"/>
           <w:sz w:val="22"/>
           <w:szCs w:val="22"/>
@@ -223,7 +266,7 @@
       </w:r>
       <w:r>
         <w:rPr>
-          <w:rFonts w:ascii="Calibri" w:eastAsia="Times New Roman" w:hAnsi="Calibri" w:cs="Calibri"/>
+          <w:rFonts w:asciiTheme="minorHAnsi" w:eastAsia="Times New Roman" w:hAnsiTheme="minorHAnsi" w:cs="Calibri"/>
           <w:color w:val="auto"/>
           <w:sz w:val="22"/>
           <w:szCs w:val="22"/>
@@ -232,7 +275,7 @@
       </w:r>
       <w:r>
         <w:rPr>
-          <w:rFonts w:ascii="Calibri" w:eastAsia="Times New Roman" w:hAnsi="Calibri" w:cs="Calibri"/>
+          <w:rFonts w:asciiTheme="minorHAnsi" w:eastAsia="Times New Roman" w:hAnsiTheme="minorHAnsi" w:cs="Calibri"/>
           <w:color w:val="auto"/>
           <w:sz w:val="22"/>
           <w:szCs w:val="22"/>
@@ -241,7 +284,7 @@
       </w:r>
       <w:r>
         <w:rPr>
-          <w:rFonts w:ascii="Calibri" w:eastAsia="Times New Roman" w:hAnsi="Calibri" w:cs="Calibri"/>
+          <w:rFonts w:asciiTheme="minorHAnsi" w:eastAsia="Times New Roman" w:hAnsiTheme="minorHAnsi" w:cs="Calibri"/>
           <w:color w:val="auto"/>
           <w:sz w:val="22"/>
           <w:szCs w:val="22"/>
@@ -258,14 +301,14 @@
         </w:numPr>
         <w:jc w:val="both"/>
         <w:rPr>
-          <w:rFonts w:ascii="Calibri" w:hAnsi="Calibri" w:cs="Calibri"/>
+          <w:rFonts w:asciiTheme="minorHAnsi" w:hAnsiTheme="minorHAnsi" w:cs="Calibri"/>
           <w:sz w:val="22"/>
           <w:szCs w:val="22"/>
         </w:rPr>
       </w:pPr>
       <w:r>
         <w:rPr>
-          <w:rFonts w:ascii="Calibri" w:hAnsi="Calibri" w:cs="Calibri"/>
+          <w:rFonts w:asciiTheme="minorHAnsi" w:hAnsiTheme="minorHAnsi" w:cs="Calibri"/>
           <w:sz w:val="22"/>
           <w:szCs w:val="22"/>
         </w:rPr>
@@ -281,14 +324,14 @@
         </w:numPr>
         <w:jc w:val="both"/>
         <w:rPr>
-          <w:rFonts w:ascii="Calibri" w:hAnsi="Calibri" w:cs="Calibri"/>
+          <w:rFonts w:asciiTheme="minorHAnsi" w:hAnsiTheme="minorHAnsi" w:cs="Calibri"/>
           <w:sz w:val="22"/>
           <w:szCs w:val="22"/>
         </w:rPr>
       </w:pPr>
       <w:r>
         <w:rPr>
-          <w:rFonts w:ascii="Calibri" w:hAnsi="Calibri" w:cs="Calibri"/>
+          <w:rFonts w:asciiTheme="minorHAnsi" w:hAnsiTheme="minorHAnsi" w:cs="Calibri"/>
           <w:sz w:val="22"/>
           <w:szCs w:val="22"/>
         </w:rPr>
@@ -304,14 +347,14 @@
         </w:numPr>
         <w:jc w:val="both"/>
         <w:rPr>
-          <w:rFonts w:ascii="Calibri" w:hAnsi="Calibri" w:cs="Calibri"/>
+          <w:rFonts w:asciiTheme="minorHAnsi" w:hAnsiTheme="minorHAnsi" w:cs="Calibri"/>
           <w:sz w:val="22"/>
           <w:szCs w:val="22"/>
         </w:rPr>
       </w:pPr>
       <w:r>
         <w:rPr>
-          <w:rFonts w:ascii="Calibri" w:hAnsi="Calibri" w:cs="Calibri"/>
+          <w:rFonts w:asciiTheme="minorHAnsi" w:hAnsiTheme="minorHAnsi" w:cs="Calibri"/>
           <w:sz w:val="22"/>
           <w:szCs w:val="22"/>
         </w:rPr>
@@ -327,14 +370,14 @@
         </w:numPr>
         <w:jc w:val="both"/>
         <w:rPr>
-          <w:rFonts w:ascii="Calibri" w:hAnsi="Calibri" w:cs="Calibri"/>
+          <w:rFonts w:asciiTheme="minorHAnsi" w:hAnsiTheme="minorHAnsi" w:cs="Calibri"/>
           <w:sz w:val="22"/>
           <w:szCs w:val="22"/>
         </w:rPr>
       </w:pPr>
       <w:r>
         <w:rPr>
-          <w:rFonts w:ascii="Calibri" w:hAnsi="Calibri" w:cs="Calibri"/>
+          <w:rFonts w:asciiTheme="minorHAnsi" w:hAnsiTheme="minorHAnsi" w:cs="Calibri"/>
           <w:sz w:val="22"/>
           <w:szCs w:val="22"/>
         </w:rPr>
@@ -350,14 +393,14 @@
         </w:numPr>
         <w:jc w:val="both"/>
         <w:rPr>
-          <w:rFonts w:ascii="Calibri" w:hAnsi="Calibri" w:cs="Calibri"/>
+          <w:rFonts w:asciiTheme="minorHAnsi" w:hAnsiTheme="minorHAnsi" w:cs="Calibri"/>
           <w:sz w:val="22"/>
           <w:szCs w:val="22"/>
         </w:rPr>
       </w:pPr>
       <w:r>
         <w:rPr>
-          <w:rFonts w:ascii="Calibri" w:hAnsi="Calibri" w:cs="Calibri"/>
+          <w:rFonts w:asciiTheme="minorHAnsi" w:hAnsiTheme="minorHAnsi" w:cs="Calibri"/>
           <w:sz w:val="22"/>
           <w:szCs w:val="22"/>
         </w:rPr>
@@ -373,14 +416,14 @@
         </w:numPr>
         <w:jc w:val="both"/>
         <w:rPr>
-          <w:rFonts w:ascii="Calibri" w:hAnsi="Calibri" w:cs="Calibri"/>
+          <w:rFonts w:asciiTheme="minorHAnsi" w:hAnsiTheme="minorHAnsi" w:cs="Calibri"/>
           <w:sz w:val="22"/>
           <w:szCs w:val="22"/>
         </w:rPr>
       </w:pPr>
       <w:r>
         <w:rPr>
-          <w:rFonts w:ascii="Calibri" w:hAnsi="Calibri" w:cs="Calibri"/>
+          <w:rFonts w:asciiTheme="minorHAnsi" w:hAnsiTheme="minorHAnsi" w:cs="Calibri"/>
           <w:sz w:val="22"/>
           <w:szCs w:val="22"/>
         </w:rPr>
@@ -396,14 +439,14 @@
         </w:numPr>
         <w:jc w:val="both"/>
         <w:rPr>
-          <w:rFonts w:ascii="Calibri" w:hAnsi="Calibri" w:cs="Calibri"/>
+          <w:rFonts w:asciiTheme="minorHAnsi" w:hAnsiTheme="minorHAnsi" w:cs="Calibri"/>
           <w:sz w:val="22"/>
           <w:szCs w:val="22"/>
         </w:rPr>
       </w:pPr>
       <w:r>
         <w:rPr>
-          <w:rFonts w:ascii="Calibri" w:hAnsi="Calibri" w:cs="Calibri"/>
+          <w:rFonts w:asciiTheme="minorHAnsi" w:hAnsiTheme="minorHAnsi" w:cs="Calibri"/>
           <w:sz w:val="22"/>
           <w:szCs w:val="22"/>
         </w:rPr>
@@ -419,14 +462,14 @@
         </w:numPr>
         <w:jc w:val="both"/>
         <w:rPr>
-          <w:rFonts w:ascii="Calibri" w:hAnsi="Calibri" w:cs="Calibri"/>
+          <w:rFonts w:asciiTheme="minorHAnsi" w:hAnsiTheme="minorHAnsi" w:cs="Calibri"/>
           <w:sz w:val="22"/>
           <w:szCs w:val="22"/>
         </w:rPr>
       </w:pPr>
       <w:r>
         <w:rPr>
-          <w:rFonts w:ascii="Calibri" w:hAnsi="Calibri" w:cs="Calibri"/>
+          <w:rFonts w:asciiTheme="minorHAnsi" w:hAnsiTheme="minorHAnsi" w:cs="Calibri"/>
           <w:sz w:val="22"/>
           <w:szCs w:val="22"/>
         </w:rPr>
@@ -434,7 +477,7 @@
       </w:r>
       <w:r>
         <w:rPr>
-          <w:rFonts w:ascii="Calibri" w:hAnsi="Calibri" w:cs="Calibri"/>
+          <w:rFonts w:asciiTheme="minorHAnsi" w:hAnsiTheme="minorHAnsi" w:cs="Calibri"/>
           <w:sz w:val="22"/>
           <w:szCs w:val="22"/>
         </w:rPr>
@@ -450,7 +493,7 @@
         </w:numPr>
         <w:jc w:val="both"/>
         <w:rPr>
-          <w:rFonts w:ascii="Calibri" w:hAnsi="Calibri" w:cs="Calibri"/>
+          <w:rFonts w:asciiTheme="minorHAnsi" w:hAnsiTheme="minorHAnsi" w:cs="Calibri"/>
           <w:color w:val="000000"/>
           <w:sz w:val="22"/>
           <w:szCs w:val="22"/>
@@ -458,7 +501,7 @@
       </w:pPr>
       <w:r>
         <w:rPr>
-          <w:rFonts w:ascii="Calibri" w:hAnsi="Calibri" w:cs="Calibri"/>
+          <w:rFonts w:asciiTheme="minorHAnsi" w:hAnsiTheme="minorHAnsi" w:cs="Calibri"/>
           <w:color w:val="000000"/>
           <w:sz w:val="22"/>
           <w:szCs w:val="22"/>
@@ -467,7 +510,7 @@
       </w:r>
       <w:r>
         <w:rPr>
-          <w:rFonts w:ascii="Calibri" w:hAnsi="Calibri" w:cs="Calibri"/>
+          <w:rFonts w:asciiTheme="minorHAnsi" w:hAnsiTheme="minorHAnsi" w:cs="Calibri"/>
           <w:color w:val="000000"/>
           <w:sz w:val="22"/>
           <w:szCs w:val="22"/>
@@ -476,7 +519,7 @@
       </w:r>
       <w:r>
         <w:rPr>
-          <w:rFonts w:ascii="Calibri" w:hAnsi="Calibri" w:cs="Calibri"/>
+          <w:rFonts w:asciiTheme="minorHAnsi" w:hAnsiTheme="minorHAnsi" w:cs="Calibri"/>
           <w:color w:val="000000"/>
           <w:sz w:val="22"/>
           <w:szCs w:val="22"/>
@@ -493,14 +536,14 @@
         </w:numPr>
         <w:jc w:val="both"/>
         <w:rPr>
-          <w:rFonts w:ascii="Calibri" w:hAnsi="Calibri" w:cs="Calibri"/>
+          <w:rFonts w:asciiTheme="minorHAnsi" w:hAnsiTheme="minorHAnsi" w:cs="Calibri"/>
           <w:sz w:val="22"/>
           <w:szCs w:val="22"/>
         </w:rPr>
       </w:pPr>
       <w:r>
         <w:rPr>
-          <w:rFonts w:ascii="Calibri" w:hAnsi="Calibri" w:cs="Calibri"/>
+          <w:rFonts w:asciiTheme="minorHAnsi" w:hAnsiTheme="minorHAnsi" w:cs="Calibri"/>
           <w:sz w:val="22"/>
           <w:szCs w:val="22"/>
         </w:rPr>
@@ -508,7 +551,7 @@
       </w:r>
       <w:r>
         <w:rPr>
-          <w:rFonts w:ascii="Calibri" w:hAnsi="Calibri" w:cs="Calibri"/>
+          <w:rFonts w:asciiTheme="minorHAnsi" w:hAnsiTheme="minorHAnsi" w:cs="Calibri"/>
           <w:sz w:val="22"/>
           <w:szCs w:val="22"/>
         </w:rPr>
@@ -516,24 +559,32 @@
       </w:r>
       <w:r>
         <w:rPr>
-          <w:rFonts w:ascii="Calibri" w:hAnsi="Calibri" w:cs="Calibri"/>
+          <w:rFonts w:asciiTheme="minorHAnsi" w:hAnsiTheme="minorHAnsi" w:cs="Calibri"/>
           <w:sz w:val="22"/>
           <w:szCs w:val="22"/>
         </w:rPr>
         <w:t xml:space="preserve"> the project progress against the overall aims of the project, and against the specific aims of Inception Phase.</w:t>
       </w:r>
     </w:p>
-    <w:p/>
+    <w:p>
+      <w:pPr>
+        <w:rPr>
+          <w:rFonts w:asciiTheme="minorHAnsi" w:hAnsiTheme="minorHAnsi"/>
+        </w:rPr>
+      </w:pPr>
+    </w:p>
     <w:p>
       <w:pPr>
         <w:pStyle w:val="Heading2"/>
         <w:rPr>
+          <w:rFonts w:asciiTheme="minorHAnsi" w:hAnsiTheme="minorHAnsi"/>
           <w:sz w:val="32"/>
           <w:szCs w:val="32"/>
         </w:rPr>
       </w:pPr>
       <w:r>
         <w:rPr>
+          <w:rFonts w:asciiTheme="minorHAnsi" w:hAnsiTheme="minorHAnsi"/>
           <w:sz w:val="32"/>
           <w:szCs w:val="32"/>
         </w:rPr>
@@ -543,31 +594,69 @@
     <w:p>
       <w:pPr>
         <w:rPr>
-          <w:rFonts w:cstheme="minorHAnsi"/>
+          <w:rFonts w:asciiTheme="minorHAnsi" w:hAnsiTheme="minorHAnsi" w:cstheme="minorHAnsi"/>
+          <w:color w:val="000000"/>
+          <w:sz w:val="22"/>
+          <w:szCs w:val="22"/>
+          <w:shd w:val="clear" w:color="auto" w:fill="FFFFFF"/>
         </w:rPr>
       </w:pPr>
       <w:r>
         <w:rPr>
-          <w:rFonts w:cstheme="minorHAnsi"/>
+          <w:rFonts w:asciiTheme="minorHAnsi" w:hAnsiTheme="minorHAnsi" w:cstheme="minorHAnsi"/>
+          <w:color w:val="000000"/>
+          <w:sz w:val="22"/>
+          <w:szCs w:val="22"/>
+          <w:shd w:val="clear" w:color="auto" w:fill="FFFFFF"/>
+        </w:rPr>
+        <w:t xml:space="preserve">The </w:t>
+      </w:r>
+      <w:r>
+        <w:rPr>
+          <w:rFonts w:asciiTheme="minorHAnsi" w:hAnsiTheme="minorHAnsi" w:cstheme="minorHAnsi"/>
+          <w:color w:val="000000"/>
+          <w:sz w:val="22"/>
+          <w:szCs w:val="22"/>
+          <w:shd w:val="clear" w:color="auto" w:fill="FFFFFF"/>
+        </w:rPr>
+        <w:t>following illustration</w:t>
+      </w:r>
+      <w:r>
+        <w:rPr>
+          <w:rFonts w:asciiTheme="minorHAnsi" w:hAnsiTheme="minorHAnsi" w:cstheme="minorHAnsi"/>
+          <w:color w:val="000000"/>
+          <w:sz w:val="22"/>
+          <w:szCs w:val="22"/>
+          <w:shd w:val="clear" w:color="auto" w:fill="FFFFFF"/>
+        </w:rPr>
+        <w:t xml:space="preserve"> shows the inception phase progress during each iteration:</w:t>
+      </w:r>
+    </w:p>
+    <w:p>
+      <w:pPr>
+        <w:rPr>
+          <w:rFonts w:asciiTheme="minorHAnsi" w:hAnsiTheme="minorHAnsi" w:cstheme="minorHAnsi"/>
           <w:color w:val="000000"/>
           <w:shd w:val="clear" w:color="auto" w:fill="FFFFFF"/>
         </w:rPr>
-        <w:t>The following  illustration shows the inception phase progress during each iteration:</w:t>
-      </w:r>
+      </w:pPr>
     </w:p>
     <w:p>
       <w:pPr>
-        <w:ind w:left="360"/>
-        <w:jc w:val="both"/>
+        <w:rPr>
+          <w:rFonts w:asciiTheme="minorHAnsi" w:hAnsiTheme="minorHAnsi" w:cstheme="minorHAnsi"/>
+        </w:rPr>
       </w:pPr>
       <w:r>
         <w:rPr>
+          <w:rFonts w:asciiTheme="minorHAnsi" w:hAnsiTheme="minorHAnsi"/>
           <w:noProof/>
         </w:rPr>
+        <w:lastRenderedPageBreak/>
         <w:drawing>
-          <wp:inline distT="0" distB="0" distL="0" distR="0" wp14:anchorId="7FCF49D5" wp14:editId="0B53CE1B">
-            <wp:extent cx="8130029" cy="5367479"/>
-            <wp:effectExtent l="0" t="0" r="0" b="5080"/>
+          <wp:inline distT="0" distB="0" distL="0" distR="0" wp14:anchorId="71E38266" wp14:editId="21F20DCF">
+            <wp:extent cx="5727700" cy="3781788"/>
+            <wp:effectExtent l="0" t="0" r="6350" b="9525"/>
             <wp:docPr id="4" name="Picture 4"/>
             <wp:cNvGraphicFramePr>
               <a:graphicFrameLocks xmlns:a="http://schemas.openxmlformats.org/drawingml/2006/main" noChangeAspect="1"/>
@@ -580,7 +669,7 @@
                     <pic:cNvPicPr/>
                   </pic:nvPicPr>
                   <pic:blipFill>
-                    <a:blip r:embed="rId8">
+                    <a:blip r:embed="rId8" cstate="print">
                       <a:extLst>
                         <a:ext uri="{28A0092B-C50C-407E-A947-70E740481C1C}">
                           <a14:useLocalDpi xmlns:a14="http://schemas.microsoft.com/office/drawing/2010/main" val="0"/>
@@ -594,7 +683,7 @@
                   <pic:spPr>
                     <a:xfrm>
                       <a:off x="0" y="0"/>
-                      <a:ext cx="8142737" cy="5375869"/>
+                      <a:ext cx="5727700" cy="3781788"/>
                     </a:xfrm>
                     <a:prstGeom prst="rect">
                       <a:avLst/>
@@ -609,22 +698,35 @@
     </w:p>
     <w:p>
       <w:pPr>
+        <w:ind w:left="360"/>
+        <w:jc w:val="both"/>
+        <w:rPr>
+          <w:rFonts w:asciiTheme="minorHAnsi" w:hAnsiTheme="minorHAnsi"/>
+        </w:rPr>
+      </w:pPr>
+    </w:p>
+    <w:p>
+      <w:pPr>
         <w:pStyle w:val="Heading2"/>
         <w:rPr>
+          <w:rFonts w:asciiTheme="minorHAnsi" w:hAnsiTheme="minorHAnsi"/>
           <w:sz w:val="32"/>
           <w:szCs w:val="32"/>
         </w:rPr>
       </w:pPr>
       <w:r>
         <w:rPr>
+          <w:rFonts w:asciiTheme="minorHAnsi" w:hAnsiTheme="minorHAnsi"/>
           <w:sz w:val="32"/>
           <w:szCs w:val="32"/>
         </w:rPr>
         <w:t>Task Description</w:t>
       </w:r>
     </w:p>
+    <w:p/>
     <w:tbl>
       <w:tblPr>
+        <w:tblpPr w:leftFromText="180" w:rightFromText="180" w:vertAnchor="text" w:horzAnchor="margin" w:tblpXSpec="center" w:tblpY="129"/>
         <w:tblW w:w="10905" w:type="dxa"/>
         <w:tblBorders>
           <w:top w:val="single" w:sz="4" w:space="0" w:color="auto"/>
@@ -649,7 +751,7 @@
             <w:pPr>
               <w:jc w:val="both"/>
               <w:rPr>
-                <w:rFonts w:ascii="Calibri" w:hAnsi="Calibri" w:cs="Calibri"/>
+                <w:rFonts w:asciiTheme="minorHAnsi" w:hAnsiTheme="minorHAnsi" w:cs="Calibri"/>
                 <w:b/>
                 <w:bCs/>
                 <w:color w:val="000000" w:themeColor="text1"/>
@@ -660,7 +762,7 @@
             <w:bookmarkStart w:id="0" w:name="OLE_LINK1"/>
             <w:r>
               <w:rPr>
-                <w:rFonts w:ascii="Calibri" w:hAnsi="Calibri" w:cs="Calibri"/>
+                <w:rFonts w:asciiTheme="minorHAnsi" w:hAnsiTheme="minorHAnsi" w:cs="Calibri"/>
                 <w:b/>
                 <w:bCs/>
                 <w:color w:val="000000" w:themeColor="text1"/>
@@ -679,7 +781,7 @@
             <w:pPr>
               <w:jc w:val="both"/>
               <w:rPr>
-                <w:rFonts w:ascii="Calibri" w:hAnsi="Calibri" w:cs="Calibri"/>
+                <w:rFonts w:asciiTheme="minorHAnsi" w:hAnsiTheme="minorHAnsi" w:cs="Calibri"/>
                 <w:b/>
                 <w:bCs/>
                 <w:color w:val="000000" w:themeColor="text1"/>
@@ -689,7 +791,7 @@
             </w:pPr>
             <w:r>
               <w:rPr>
-                <w:rFonts w:ascii="Calibri" w:hAnsi="Calibri" w:cs="Calibri"/>
+                <w:rFonts w:asciiTheme="minorHAnsi" w:hAnsiTheme="minorHAnsi" w:cs="Calibri"/>
                 <w:b/>
                 <w:bCs/>
                 <w:color w:val="000000" w:themeColor="text1"/>
@@ -710,7 +812,7 @@
             <w:pPr>
               <w:jc w:val="both"/>
               <w:rPr>
-                <w:rFonts w:ascii="Calibri" w:hAnsi="Calibri" w:cs="Calibri"/>
+                <w:rFonts w:asciiTheme="minorHAnsi" w:hAnsiTheme="minorHAnsi" w:cs="Calibri"/>
                 <w:b/>
                 <w:bCs/>
                 <w:color w:val="000000" w:themeColor="text1"/>
@@ -720,7 +822,7 @@
             </w:pPr>
             <w:r>
               <w:rPr>
-                <w:rFonts w:ascii="Calibri" w:hAnsi="Calibri" w:cs="Calibri"/>
+                <w:rFonts w:asciiTheme="minorHAnsi" w:hAnsiTheme="minorHAnsi" w:cs="Calibri"/>
                 <w:b/>
                 <w:bCs/>
                 <w:color w:val="000000" w:themeColor="text1"/>
@@ -739,7 +841,7 @@
             <w:pPr>
               <w:jc w:val="both"/>
               <w:rPr>
-                <w:rFonts w:ascii="Calibri" w:hAnsi="Calibri" w:cs="Calibri"/>
+                <w:rFonts w:asciiTheme="minorHAnsi" w:hAnsiTheme="minorHAnsi" w:cs="Calibri"/>
                 <w:b/>
                 <w:bCs/>
                 <w:color w:val="000000" w:themeColor="text1"/>
@@ -759,15 +861,15 @@
             <w:pPr>
               <w:jc w:val="both"/>
               <w:rPr>
-                <w:rFonts w:ascii="Calibri" w:hAnsi="Calibri" w:cs="Calibri"/>
-                <w:color w:val="000000" w:themeColor="text1"/>
-                <w:sz w:val="22"/>
-                <w:szCs w:val="22"/>
-              </w:rPr>
-            </w:pPr>
-            <w:r>
-              <w:rPr>
-                <w:rFonts w:ascii="Calibri" w:hAnsi="Calibri" w:cs="Calibri"/>
+                <w:rFonts w:asciiTheme="minorHAnsi" w:hAnsiTheme="minorHAnsi" w:cs="Calibri"/>
+                <w:color w:val="000000" w:themeColor="text1"/>
+                <w:sz w:val="22"/>
+                <w:szCs w:val="22"/>
+              </w:rPr>
+            </w:pPr>
+            <w:r>
+              <w:rPr>
+                <w:rFonts w:asciiTheme="minorHAnsi" w:hAnsiTheme="minorHAnsi" w:cs="Calibri"/>
                 <w:color w:val="000000" w:themeColor="text1"/>
                 <w:sz w:val="22"/>
                 <w:szCs w:val="22"/>
@@ -784,15 +886,15 @@
             <w:pPr>
               <w:jc w:val="both"/>
               <w:rPr>
-                <w:rFonts w:ascii="Calibri" w:hAnsi="Calibri" w:cs="Calibri"/>
-                <w:color w:val="000000" w:themeColor="text1"/>
-                <w:sz w:val="22"/>
-                <w:szCs w:val="22"/>
-              </w:rPr>
-            </w:pPr>
-            <w:r>
-              <w:rPr>
-                <w:rFonts w:ascii="Calibri" w:hAnsi="Calibri" w:cs="Calibri"/>
+                <w:rFonts w:asciiTheme="minorHAnsi" w:hAnsiTheme="minorHAnsi" w:cs="Calibri"/>
+                <w:color w:val="000000" w:themeColor="text1"/>
+                <w:sz w:val="22"/>
+                <w:szCs w:val="22"/>
+              </w:rPr>
+            </w:pPr>
+            <w:r>
+              <w:rPr>
+                <w:rFonts w:asciiTheme="minorHAnsi" w:hAnsiTheme="minorHAnsi" w:cs="Calibri"/>
                 <w:color w:val="000000" w:themeColor="text1"/>
                 <w:sz w:val="22"/>
                 <w:szCs w:val="22"/>
@@ -809,14 +911,14 @@
               </w:numPr>
               <w:jc w:val="both"/>
               <w:rPr>
-                <w:rFonts w:ascii="Calibri" w:hAnsi="Calibri" w:cs="Calibri"/>
-                <w:sz w:val="22"/>
-                <w:szCs w:val="22"/>
-              </w:rPr>
-            </w:pPr>
-            <w:r>
-              <w:rPr>
-                <w:rFonts w:ascii="Calibri" w:hAnsi="Calibri" w:cs="Calibri"/>
+                <w:rFonts w:asciiTheme="minorHAnsi" w:hAnsiTheme="minorHAnsi" w:cs="Calibri"/>
+                <w:sz w:val="22"/>
+                <w:szCs w:val="22"/>
+              </w:rPr>
+            </w:pPr>
+            <w:r>
+              <w:rPr>
+                <w:rFonts w:asciiTheme="minorHAnsi" w:hAnsiTheme="minorHAnsi" w:cs="Calibri"/>
                 <w:sz w:val="22"/>
                 <w:szCs w:val="22"/>
               </w:rPr>
@@ -832,14 +934,14 @@
               </w:numPr>
               <w:jc w:val="both"/>
               <w:rPr>
-                <w:rFonts w:ascii="Calibri" w:hAnsi="Calibri" w:cs="Calibri"/>
-                <w:sz w:val="22"/>
-                <w:szCs w:val="22"/>
-              </w:rPr>
-            </w:pPr>
-            <w:r>
-              <w:rPr>
-                <w:rFonts w:ascii="Calibri" w:hAnsi="Calibri" w:cs="Calibri"/>
+                <w:rFonts w:asciiTheme="minorHAnsi" w:hAnsiTheme="minorHAnsi" w:cs="Calibri"/>
+                <w:sz w:val="22"/>
+                <w:szCs w:val="22"/>
+              </w:rPr>
+            </w:pPr>
+            <w:r>
+              <w:rPr>
+                <w:rFonts w:asciiTheme="minorHAnsi" w:hAnsiTheme="minorHAnsi" w:cs="Calibri"/>
                 <w:sz w:val="22"/>
                 <w:szCs w:val="22"/>
               </w:rPr>
@@ -855,14 +957,14 @@
               </w:numPr>
               <w:jc w:val="both"/>
               <w:rPr>
-                <w:rFonts w:ascii="Calibri" w:hAnsi="Calibri" w:cs="Calibri"/>
-                <w:sz w:val="22"/>
-                <w:szCs w:val="22"/>
-              </w:rPr>
-            </w:pPr>
-            <w:r>
-              <w:rPr>
-                <w:rFonts w:ascii="Calibri" w:hAnsi="Calibri" w:cs="Calibri"/>
+                <w:rFonts w:asciiTheme="minorHAnsi" w:hAnsiTheme="minorHAnsi" w:cs="Calibri"/>
+                <w:sz w:val="22"/>
+                <w:szCs w:val="22"/>
+              </w:rPr>
+            </w:pPr>
+            <w:r>
+              <w:rPr>
+                <w:rFonts w:asciiTheme="minorHAnsi" w:hAnsiTheme="minorHAnsi" w:cs="Calibri"/>
                 <w:sz w:val="22"/>
                 <w:szCs w:val="22"/>
               </w:rPr>
@@ -878,14 +980,14 @@
               </w:numPr>
               <w:jc w:val="both"/>
               <w:rPr>
-                <w:rFonts w:ascii="Calibri" w:hAnsi="Calibri" w:cs="Calibri"/>
-                <w:sz w:val="22"/>
-                <w:szCs w:val="22"/>
-              </w:rPr>
-            </w:pPr>
-            <w:r>
-              <w:rPr>
-                <w:rFonts w:ascii="Calibri" w:hAnsi="Calibri" w:cs="Calibri"/>
+                <w:rFonts w:asciiTheme="minorHAnsi" w:hAnsiTheme="minorHAnsi" w:cs="Calibri"/>
+                <w:sz w:val="22"/>
+                <w:szCs w:val="22"/>
+              </w:rPr>
+            </w:pPr>
+            <w:r>
+              <w:rPr>
+                <w:rFonts w:asciiTheme="minorHAnsi" w:hAnsiTheme="minorHAnsi" w:cs="Calibri"/>
                 <w:sz w:val="22"/>
                 <w:szCs w:val="22"/>
               </w:rPr>
@@ -901,15 +1003,15 @@
               </w:numPr>
               <w:jc w:val="both"/>
               <w:rPr>
-                <w:rFonts w:ascii="Calibri" w:hAnsi="Calibri" w:cs="Calibri"/>
-                <w:color w:val="000000" w:themeColor="text1"/>
-                <w:sz w:val="22"/>
-                <w:szCs w:val="22"/>
-              </w:rPr>
-            </w:pPr>
-            <w:r>
-              <w:rPr>
-                <w:rFonts w:ascii="Calibri" w:hAnsi="Calibri" w:cs="Calibri"/>
+                <w:rFonts w:asciiTheme="minorHAnsi" w:hAnsiTheme="minorHAnsi" w:cs="Calibri"/>
+                <w:color w:val="000000" w:themeColor="text1"/>
+                <w:sz w:val="22"/>
+                <w:szCs w:val="22"/>
+              </w:rPr>
+            </w:pPr>
+            <w:r>
+              <w:rPr>
+                <w:rFonts w:asciiTheme="minorHAnsi" w:hAnsiTheme="minorHAnsi" w:cs="Calibri"/>
                 <w:sz w:val="22"/>
                 <w:szCs w:val="22"/>
               </w:rPr>
@@ -925,14 +1027,14 @@
               </w:numPr>
               <w:jc w:val="both"/>
               <w:rPr>
-                <w:rFonts w:ascii="Calibri" w:hAnsi="Calibri" w:cs="Calibri"/>
-                <w:sz w:val="22"/>
-                <w:szCs w:val="22"/>
-              </w:rPr>
-            </w:pPr>
-            <w:r>
-              <w:rPr>
-                <w:rFonts w:ascii="Calibri" w:hAnsi="Calibri" w:cs="Calibri"/>
+                <w:rFonts w:asciiTheme="minorHAnsi" w:hAnsiTheme="minorHAnsi" w:cs="Calibri"/>
+                <w:sz w:val="22"/>
+                <w:szCs w:val="22"/>
+              </w:rPr>
+            </w:pPr>
+            <w:r>
+              <w:rPr>
+                <w:rFonts w:asciiTheme="minorHAnsi" w:hAnsiTheme="minorHAnsi" w:cs="Calibri"/>
                 <w:sz w:val="22"/>
                 <w:szCs w:val="22"/>
               </w:rPr>
@@ -948,14 +1050,14 @@
               </w:numPr>
               <w:jc w:val="both"/>
               <w:rPr>
-                <w:rFonts w:ascii="Calibri" w:hAnsi="Calibri" w:cs="Calibri"/>
-                <w:sz w:val="22"/>
-                <w:szCs w:val="22"/>
-              </w:rPr>
-            </w:pPr>
-            <w:r>
-              <w:rPr>
-                <w:rFonts w:ascii="Calibri" w:hAnsi="Calibri" w:cs="Calibri"/>
+                <w:rFonts w:asciiTheme="minorHAnsi" w:hAnsiTheme="minorHAnsi" w:cs="Calibri"/>
+                <w:sz w:val="22"/>
+                <w:szCs w:val="22"/>
+              </w:rPr>
+            </w:pPr>
+            <w:r>
+              <w:rPr>
+                <w:rFonts w:asciiTheme="minorHAnsi" w:hAnsiTheme="minorHAnsi" w:cs="Calibri"/>
                 <w:sz w:val="22"/>
                 <w:szCs w:val="22"/>
               </w:rPr>
@@ -971,15 +1073,15 @@
               </w:numPr>
               <w:jc w:val="both"/>
               <w:rPr>
-                <w:rFonts w:ascii="Calibri" w:hAnsi="Calibri" w:cs="Calibri"/>
-                <w:color w:val="000000" w:themeColor="text1"/>
-                <w:sz w:val="22"/>
-                <w:szCs w:val="22"/>
-              </w:rPr>
-            </w:pPr>
-            <w:r>
-              <w:rPr>
-                <w:rFonts w:ascii="Calibri" w:hAnsi="Calibri" w:cs="Calibri"/>
+                <w:rFonts w:asciiTheme="minorHAnsi" w:hAnsiTheme="minorHAnsi" w:cs="Calibri"/>
+                <w:color w:val="000000" w:themeColor="text1"/>
+                <w:sz w:val="22"/>
+                <w:szCs w:val="22"/>
+              </w:rPr>
+            </w:pPr>
+            <w:r>
+              <w:rPr>
+                <w:rFonts w:asciiTheme="minorHAnsi" w:hAnsiTheme="minorHAnsi" w:cs="Calibri"/>
                 <w:sz w:val="22"/>
                 <w:szCs w:val="22"/>
               </w:rPr>
@@ -995,14 +1097,14 @@
               </w:numPr>
               <w:jc w:val="both"/>
               <w:rPr>
-                <w:rFonts w:ascii="Calibri" w:hAnsi="Calibri" w:cs="Calibri"/>
-                <w:sz w:val="22"/>
-                <w:szCs w:val="22"/>
-              </w:rPr>
-            </w:pPr>
-            <w:r>
-              <w:rPr>
-                <w:rFonts w:ascii="Calibri" w:hAnsi="Calibri" w:cs="Calibri"/>
+                <w:rFonts w:asciiTheme="minorHAnsi" w:hAnsiTheme="minorHAnsi" w:cs="Calibri"/>
+                <w:sz w:val="22"/>
+                <w:szCs w:val="22"/>
+              </w:rPr>
+            </w:pPr>
+            <w:r>
+              <w:rPr>
+                <w:rFonts w:asciiTheme="minorHAnsi" w:hAnsiTheme="minorHAnsi" w:cs="Calibri"/>
                 <w:sz w:val="22"/>
                 <w:szCs w:val="22"/>
               </w:rPr>
@@ -1018,14 +1120,14 @@
               </w:numPr>
               <w:jc w:val="both"/>
               <w:rPr>
-                <w:rFonts w:ascii="Calibri" w:hAnsi="Calibri" w:cs="Calibri"/>
-                <w:sz w:val="22"/>
-                <w:szCs w:val="22"/>
-              </w:rPr>
-            </w:pPr>
-            <w:r>
-              <w:rPr>
-                <w:rFonts w:ascii="Calibri" w:hAnsi="Calibri" w:cs="Calibri"/>
+                <w:rFonts w:asciiTheme="minorHAnsi" w:hAnsiTheme="minorHAnsi" w:cs="Calibri"/>
+                <w:sz w:val="22"/>
+                <w:szCs w:val="22"/>
+              </w:rPr>
+            </w:pPr>
+            <w:r>
+              <w:rPr>
+                <w:rFonts w:asciiTheme="minorHAnsi" w:hAnsiTheme="minorHAnsi" w:cs="Calibri"/>
                 <w:sz w:val="22"/>
                 <w:szCs w:val="22"/>
               </w:rPr>
@@ -1041,14 +1143,14 @@
               </w:numPr>
               <w:jc w:val="both"/>
               <w:rPr>
-                <w:rFonts w:ascii="Calibri" w:hAnsi="Calibri" w:cs="Calibri"/>
-                <w:sz w:val="22"/>
-                <w:szCs w:val="22"/>
-              </w:rPr>
-            </w:pPr>
-            <w:r>
-              <w:rPr>
-                <w:rFonts w:ascii="Calibri" w:hAnsi="Calibri" w:cs="Calibri"/>
+                <w:rFonts w:asciiTheme="minorHAnsi" w:hAnsiTheme="minorHAnsi" w:cs="Calibri"/>
+                <w:sz w:val="22"/>
+                <w:szCs w:val="22"/>
+              </w:rPr>
+            </w:pPr>
+            <w:r>
+              <w:rPr>
+                <w:rFonts w:asciiTheme="minorHAnsi" w:hAnsiTheme="minorHAnsi" w:cs="Calibri"/>
                 <w:sz w:val="22"/>
                 <w:szCs w:val="22"/>
               </w:rPr>
@@ -1064,18 +1166,18 @@
               </w:numPr>
               <w:jc w:val="both"/>
               <w:rPr>
-                <w:rFonts w:ascii="Calibri" w:hAnsi="Calibri" w:cs="Calibri"/>
-                <w:sz w:val="22"/>
-                <w:szCs w:val="22"/>
-              </w:rPr>
-            </w:pPr>
-            <w:r>
-              <w:rPr>
-                <w:rFonts w:ascii="Calibri" w:hAnsi="Calibri" w:cs="Calibri"/>
-                <w:sz w:val="22"/>
-                <w:szCs w:val="22"/>
-              </w:rPr>
-              <w:t>Which methodology will be applied to solve those problems .</w:t>
+                <w:rFonts w:asciiTheme="minorHAnsi" w:hAnsiTheme="minorHAnsi" w:cs="Calibri"/>
+                <w:sz w:val="22"/>
+                <w:szCs w:val="22"/>
+              </w:rPr>
+            </w:pPr>
+            <w:r>
+              <w:rPr>
+                <w:rFonts w:asciiTheme="minorHAnsi" w:hAnsiTheme="minorHAnsi" w:cs="Calibri"/>
+                <w:sz w:val="22"/>
+                <w:szCs w:val="22"/>
+              </w:rPr>
+              <w:t>Which methodology will be applied to solve those problems.</w:t>
             </w:r>
           </w:p>
           <w:p>
@@ -1087,14 +1189,14 @@
               </w:numPr>
               <w:jc w:val="both"/>
               <w:rPr>
-                <w:rFonts w:ascii="Calibri" w:hAnsi="Calibri" w:cs="Calibri"/>
-                <w:sz w:val="22"/>
-                <w:szCs w:val="22"/>
-              </w:rPr>
-            </w:pPr>
-            <w:r>
-              <w:rPr>
-                <w:rFonts w:ascii="Calibri" w:hAnsi="Calibri" w:cs="Calibri"/>
+                <w:rFonts w:asciiTheme="minorHAnsi" w:hAnsiTheme="minorHAnsi" w:cs="Calibri"/>
+                <w:sz w:val="22"/>
+                <w:szCs w:val="22"/>
+              </w:rPr>
+            </w:pPr>
+            <w:r>
+              <w:rPr>
+                <w:rFonts w:asciiTheme="minorHAnsi" w:hAnsiTheme="minorHAnsi" w:cs="Calibri"/>
                 <w:sz w:val="22"/>
                 <w:szCs w:val="22"/>
               </w:rPr>
@@ -1110,14 +1212,14 @@
               </w:numPr>
               <w:jc w:val="both"/>
               <w:rPr>
-                <w:rFonts w:ascii="Calibri" w:hAnsi="Calibri" w:cs="Calibri"/>
-                <w:sz w:val="22"/>
-                <w:szCs w:val="22"/>
-              </w:rPr>
-            </w:pPr>
-            <w:r>
-              <w:rPr>
-                <w:rFonts w:ascii="Calibri" w:hAnsi="Calibri" w:cs="Calibri"/>
+                <w:rFonts w:asciiTheme="minorHAnsi" w:hAnsiTheme="minorHAnsi" w:cs="Calibri"/>
+                <w:sz w:val="22"/>
+                <w:szCs w:val="22"/>
+              </w:rPr>
+            </w:pPr>
+            <w:r>
+              <w:rPr>
+                <w:rFonts w:asciiTheme="minorHAnsi" w:hAnsiTheme="minorHAnsi" w:cs="Calibri"/>
                 <w:sz w:val="22"/>
                 <w:szCs w:val="22"/>
               </w:rPr>
@@ -1133,15 +1235,15 @@
               </w:numPr>
               <w:jc w:val="both"/>
               <w:rPr>
-                <w:rFonts w:ascii="Calibri" w:hAnsi="Calibri" w:cs="Calibri"/>
-                <w:color w:val="000000" w:themeColor="text1"/>
-                <w:sz w:val="22"/>
-                <w:szCs w:val="22"/>
-              </w:rPr>
-            </w:pPr>
-            <w:r>
-              <w:rPr>
-                <w:rFonts w:ascii="Calibri" w:hAnsi="Calibri" w:cs="Calibri"/>
+                <w:rFonts w:asciiTheme="minorHAnsi" w:hAnsiTheme="minorHAnsi" w:cs="Calibri"/>
+                <w:color w:val="000000" w:themeColor="text1"/>
+                <w:sz w:val="22"/>
+                <w:szCs w:val="22"/>
+              </w:rPr>
+            </w:pPr>
+            <w:r>
+              <w:rPr>
+                <w:rFonts w:asciiTheme="minorHAnsi" w:hAnsiTheme="minorHAnsi" w:cs="Calibri"/>
                 <w:sz w:val="22"/>
                 <w:szCs w:val="22"/>
               </w:rPr>
@@ -1159,29 +1261,21 @@
             <w:pPr>
               <w:jc w:val="both"/>
               <w:rPr>
-                <w:rFonts w:ascii="Calibri" w:hAnsi="Calibri" w:cs="Calibri"/>
-                <w:color w:val="000000" w:themeColor="text1"/>
-                <w:sz w:val="22"/>
-                <w:szCs w:val="22"/>
-              </w:rPr>
-            </w:pPr>
-            <w:r>
-              <w:rPr>
-                <w:rFonts w:ascii="Calibri" w:hAnsi="Calibri" w:cs="Calibri"/>
-                <w:color w:val="000000" w:themeColor="text1"/>
-                <w:sz w:val="22"/>
-                <w:szCs w:val="22"/>
-              </w:rPr>
-              <w:t>Establish</w:t>
-            </w:r>
-            <w:r>
-              <w:rPr>
-                <w:rFonts w:ascii="Calibri" w:hAnsi="Calibri" w:cs="Calibri"/>
-                <w:color w:val="000000" w:themeColor="text1"/>
-                <w:sz w:val="22"/>
-                <w:szCs w:val="22"/>
-              </w:rPr>
-              <w:t xml:space="preserve"> Project Plan </w:t>
+                <w:rFonts w:asciiTheme="minorHAnsi" w:hAnsiTheme="minorHAnsi" w:cs="Calibri"/>
+                <w:color w:val="000000" w:themeColor="text1"/>
+                <w:sz w:val="22"/>
+                <w:szCs w:val="22"/>
+              </w:rPr>
+            </w:pPr>
+            <w:r>
+              <w:rPr>
+                <w:rFonts w:asciiTheme="minorHAnsi" w:hAnsiTheme="minorHAnsi" w:cs="Calibri"/>
+                <w:color w:val="000000" w:themeColor="text1"/>
+                <w:sz w:val="22"/>
+                <w:szCs w:val="22"/>
+              </w:rPr>
+              <w:lastRenderedPageBreak/>
+              <w:t xml:space="preserve">Establish Project Plan </w:t>
             </w:r>
           </w:p>
         </w:tc>
@@ -1193,29 +1287,20 @@
             <w:pPr>
               <w:jc w:val="both"/>
               <w:rPr>
-                <w:rFonts w:ascii="Calibri" w:hAnsi="Calibri" w:cs="Calibri"/>
-                <w:color w:val="000000" w:themeColor="text1"/>
-                <w:sz w:val="22"/>
-                <w:szCs w:val="22"/>
-              </w:rPr>
-            </w:pPr>
-            <w:r>
-              <w:rPr>
-                <w:rFonts w:ascii="Calibri" w:hAnsi="Calibri" w:cs="Calibri"/>
-                <w:color w:val="000000" w:themeColor="text1"/>
-                <w:sz w:val="22"/>
-                <w:szCs w:val="22"/>
-              </w:rPr>
-              <w:t>The f</w:t>
-            </w:r>
-            <w:r>
-              <w:rPr>
-                <w:rFonts w:ascii="Calibri" w:hAnsi="Calibri" w:cs="Calibri"/>
-                <w:color w:val="000000" w:themeColor="text1"/>
-                <w:sz w:val="22"/>
-                <w:szCs w:val="22"/>
-              </w:rPr>
-              <w:t>ollowing details were included:</w:t>
+                <w:rFonts w:asciiTheme="minorHAnsi" w:hAnsiTheme="minorHAnsi" w:cs="Calibri"/>
+                <w:color w:val="000000" w:themeColor="text1"/>
+                <w:sz w:val="22"/>
+                <w:szCs w:val="22"/>
+              </w:rPr>
+            </w:pPr>
+            <w:r>
+              <w:rPr>
+                <w:rFonts w:asciiTheme="minorHAnsi" w:hAnsiTheme="minorHAnsi" w:cs="Calibri"/>
+                <w:color w:val="000000" w:themeColor="text1"/>
+                <w:sz w:val="22"/>
+                <w:szCs w:val="22"/>
+              </w:rPr>
+              <w:t>The following details were included:</w:t>
             </w:r>
           </w:p>
           <w:p>
@@ -1250,7 +1335,7 @@
               </w:numPr>
               <w:jc w:val="both"/>
               <w:rPr>
-                <w:rFonts w:ascii="Calibri" w:hAnsi="Calibri" w:cs="Calibri"/>
+                <w:rFonts w:asciiTheme="minorHAnsi" w:hAnsiTheme="minorHAnsi" w:cs="Calibri"/>
                 <w:color w:val="000000" w:themeColor="text1"/>
                 <w:sz w:val="22"/>
                 <w:szCs w:val="22"/>
@@ -1276,15 +1361,15 @@
             <w:pPr>
               <w:jc w:val="both"/>
               <w:rPr>
-                <w:rFonts w:ascii="Calibri" w:hAnsi="Calibri" w:cs="Calibri"/>
-                <w:color w:val="000000" w:themeColor="text1"/>
-                <w:sz w:val="22"/>
-                <w:szCs w:val="22"/>
-              </w:rPr>
-            </w:pPr>
-            <w:r>
-              <w:rPr>
-                <w:rFonts w:ascii="Calibri" w:hAnsi="Calibri" w:cs="Calibri"/>
+                <w:rFonts w:asciiTheme="minorHAnsi" w:hAnsiTheme="minorHAnsi" w:cs="Calibri"/>
+                <w:color w:val="000000" w:themeColor="text1"/>
+                <w:sz w:val="22"/>
+                <w:szCs w:val="22"/>
+              </w:rPr>
+            </w:pPr>
+            <w:r>
+              <w:rPr>
+                <w:rFonts w:asciiTheme="minorHAnsi" w:hAnsiTheme="minorHAnsi" w:cs="Calibri"/>
                 <w:color w:val="000000" w:themeColor="text1"/>
                 <w:sz w:val="22"/>
                 <w:szCs w:val="22"/>
@@ -1301,20 +1386,20 @@
             <w:pPr>
               <w:jc w:val="both"/>
               <w:rPr>
-                <w:rFonts w:ascii="Calibri" w:hAnsi="Calibri" w:cs="Calibri"/>
-                <w:color w:val="000000" w:themeColor="text1"/>
-                <w:sz w:val="22"/>
-                <w:szCs w:val="22"/>
-              </w:rPr>
-            </w:pPr>
-            <w:r>
-              <w:rPr>
-                <w:rFonts w:ascii="Calibri" w:hAnsi="Calibri" w:cs="Calibri"/>
-                <w:color w:val="000000" w:themeColor="text1"/>
-                <w:sz w:val="22"/>
-                <w:szCs w:val="22"/>
-              </w:rPr>
-              <w:t>The following updates were made::</w:t>
+                <w:rFonts w:asciiTheme="minorHAnsi" w:hAnsiTheme="minorHAnsi" w:cs="Calibri"/>
+                <w:color w:val="000000" w:themeColor="text1"/>
+                <w:sz w:val="22"/>
+                <w:szCs w:val="22"/>
+              </w:rPr>
+            </w:pPr>
+            <w:r>
+              <w:rPr>
+                <w:rFonts w:asciiTheme="minorHAnsi" w:hAnsiTheme="minorHAnsi" w:cs="Calibri"/>
+                <w:color w:val="000000" w:themeColor="text1"/>
+                <w:sz w:val="22"/>
+                <w:szCs w:val="22"/>
+              </w:rPr>
+              <w:t>The following updates were made:</w:t>
             </w:r>
           </w:p>
           <w:p>
@@ -1326,14 +1411,14 @@
               </w:numPr>
               <w:jc w:val="both"/>
               <w:rPr>
-                <w:rFonts w:ascii="Calibri" w:hAnsi="Calibri" w:cs="Calibri"/>
-                <w:sz w:val="22"/>
-                <w:szCs w:val="22"/>
-              </w:rPr>
-            </w:pPr>
-            <w:r>
-              <w:rPr>
-                <w:rFonts w:ascii="Calibri" w:hAnsi="Calibri" w:cs="Calibri"/>
+                <w:rFonts w:asciiTheme="minorHAnsi" w:hAnsiTheme="minorHAnsi" w:cs="Calibri"/>
+                <w:sz w:val="22"/>
+                <w:szCs w:val="22"/>
+              </w:rPr>
+            </w:pPr>
+            <w:r>
+              <w:rPr>
+                <w:rFonts w:asciiTheme="minorHAnsi" w:hAnsiTheme="minorHAnsi" w:cs="Calibri"/>
                 <w:sz w:val="22"/>
                 <w:szCs w:val="22"/>
               </w:rPr>
@@ -1349,14 +1434,14 @@
               </w:numPr>
               <w:jc w:val="both"/>
               <w:rPr>
-                <w:rFonts w:ascii="Calibri" w:hAnsi="Calibri" w:cs="Calibri"/>
-                <w:sz w:val="22"/>
-                <w:szCs w:val="22"/>
-              </w:rPr>
-            </w:pPr>
-            <w:r>
-              <w:rPr>
-                <w:rFonts w:ascii="Calibri" w:hAnsi="Calibri" w:cs="Calibri"/>
+                <w:rFonts w:asciiTheme="minorHAnsi" w:hAnsiTheme="minorHAnsi" w:cs="Calibri"/>
+                <w:sz w:val="22"/>
+                <w:szCs w:val="22"/>
+              </w:rPr>
+            </w:pPr>
+            <w:r>
+              <w:rPr>
+                <w:rFonts w:asciiTheme="minorHAnsi" w:hAnsiTheme="minorHAnsi" w:cs="Calibri"/>
                 <w:sz w:val="22"/>
                 <w:szCs w:val="22"/>
               </w:rPr>
@@ -1372,14 +1457,14 @@
               </w:numPr>
               <w:jc w:val="both"/>
               <w:rPr>
-                <w:rFonts w:ascii="Calibri" w:hAnsi="Calibri" w:cs="Calibri"/>
-                <w:sz w:val="22"/>
-                <w:szCs w:val="22"/>
-              </w:rPr>
-            </w:pPr>
-            <w:r>
-              <w:rPr>
-                <w:rFonts w:ascii="Calibri" w:hAnsi="Calibri" w:cs="Calibri"/>
+                <w:rFonts w:asciiTheme="minorHAnsi" w:hAnsiTheme="minorHAnsi" w:cs="Calibri"/>
+                <w:sz w:val="22"/>
+                <w:szCs w:val="22"/>
+              </w:rPr>
+            </w:pPr>
+            <w:r>
+              <w:rPr>
+                <w:rFonts w:asciiTheme="minorHAnsi" w:hAnsiTheme="minorHAnsi" w:cs="Calibri"/>
                 <w:sz w:val="22"/>
                 <w:szCs w:val="22"/>
               </w:rPr>
@@ -1395,14 +1480,14 @@
               </w:numPr>
               <w:jc w:val="both"/>
               <w:rPr>
-                <w:rFonts w:ascii="Calibri" w:hAnsi="Calibri" w:cs="Calibri"/>
-                <w:sz w:val="22"/>
-                <w:szCs w:val="22"/>
-              </w:rPr>
-            </w:pPr>
-            <w:r>
-              <w:rPr>
-                <w:rFonts w:ascii="Calibri" w:hAnsi="Calibri" w:cs="Calibri"/>
+                <w:rFonts w:asciiTheme="minorHAnsi" w:hAnsiTheme="minorHAnsi" w:cs="Calibri"/>
+                <w:sz w:val="22"/>
+                <w:szCs w:val="22"/>
+              </w:rPr>
+            </w:pPr>
+            <w:r>
+              <w:rPr>
+                <w:rFonts w:asciiTheme="minorHAnsi" w:hAnsiTheme="minorHAnsi" w:cs="Calibri"/>
                 <w:sz w:val="22"/>
                 <w:szCs w:val="22"/>
               </w:rPr>
@@ -1418,14 +1503,14 @@
               </w:numPr>
               <w:jc w:val="both"/>
               <w:rPr>
-                <w:rFonts w:ascii="Calibri" w:hAnsi="Calibri" w:cs="Calibri"/>
-                <w:sz w:val="22"/>
-                <w:szCs w:val="22"/>
-              </w:rPr>
-            </w:pPr>
-            <w:r>
-              <w:rPr>
-                <w:rFonts w:ascii="Calibri" w:hAnsi="Calibri" w:cs="Calibri"/>
+                <w:rFonts w:asciiTheme="minorHAnsi" w:hAnsiTheme="minorHAnsi" w:cs="Calibri"/>
+                <w:sz w:val="22"/>
+                <w:szCs w:val="22"/>
+              </w:rPr>
+            </w:pPr>
+            <w:r>
+              <w:rPr>
+                <w:rFonts w:asciiTheme="minorHAnsi" w:hAnsiTheme="minorHAnsi" w:cs="Calibri"/>
                 <w:sz w:val="22"/>
                 <w:szCs w:val="22"/>
               </w:rPr>
@@ -1441,15 +1526,15 @@
               </w:numPr>
               <w:jc w:val="both"/>
               <w:rPr>
-                <w:rFonts w:ascii="Calibri" w:hAnsi="Calibri" w:cs="Calibri"/>
-                <w:color w:val="000000" w:themeColor="text1"/>
-                <w:sz w:val="22"/>
-                <w:szCs w:val="22"/>
-              </w:rPr>
-            </w:pPr>
-            <w:r>
-              <w:rPr>
-                <w:rFonts w:ascii="Calibri" w:hAnsi="Calibri" w:cs="Calibri"/>
+                <w:rFonts w:asciiTheme="minorHAnsi" w:hAnsiTheme="minorHAnsi" w:cs="Calibri"/>
+                <w:color w:val="000000" w:themeColor="text1"/>
+                <w:sz w:val="22"/>
+                <w:szCs w:val="22"/>
+              </w:rPr>
+            </w:pPr>
+            <w:r>
+              <w:rPr>
+                <w:rFonts w:asciiTheme="minorHAnsi" w:hAnsiTheme="minorHAnsi" w:cs="Calibri"/>
                 <w:sz w:val="22"/>
                 <w:szCs w:val="22"/>
               </w:rPr>
@@ -1465,14 +1550,14 @@
               </w:numPr>
               <w:jc w:val="both"/>
               <w:rPr>
-                <w:rFonts w:ascii="Calibri" w:hAnsi="Calibri" w:cs="Calibri"/>
-                <w:sz w:val="22"/>
-                <w:szCs w:val="22"/>
-              </w:rPr>
-            </w:pPr>
-            <w:r>
-              <w:rPr>
-                <w:rFonts w:ascii="Calibri" w:hAnsi="Calibri" w:cs="Calibri"/>
+                <w:rFonts w:asciiTheme="minorHAnsi" w:hAnsiTheme="minorHAnsi" w:cs="Calibri"/>
+                <w:sz w:val="22"/>
+                <w:szCs w:val="22"/>
+              </w:rPr>
+            </w:pPr>
+            <w:r>
+              <w:rPr>
+                <w:rFonts w:asciiTheme="minorHAnsi" w:hAnsiTheme="minorHAnsi" w:cs="Calibri"/>
                 <w:sz w:val="22"/>
                 <w:szCs w:val="22"/>
               </w:rPr>
@@ -1488,14 +1573,14 @@
               </w:numPr>
               <w:jc w:val="both"/>
               <w:rPr>
-                <w:rFonts w:ascii="Calibri" w:hAnsi="Calibri" w:cs="Calibri"/>
-                <w:sz w:val="22"/>
-                <w:szCs w:val="22"/>
-              </w:rPr>
-            </w:pPr>
-            <w:r>
-              <w:rPr>
-                <w:rFonts w:ascii="Calibri" w:hAnsi="Calibri" w:cs="Calibri"/>
+                <w:rFonts w:asciiTheme="minorHAnsi" w:hAnsiTheme="minorHAnsi" w:cs="Calibri"/>
+                <w:sz w:val="22"/>
+                <w:szCs w:val="22"/>
+              </w:rPr>
+            </w:pPr>
+            <w:r>
+              <w:rPr>
+                <w:rFonts w:asciiTheme="minorHAnsi" w:hAnsiTheme="minorHAnsi" w:cs="Calibri"/>
                 <w:sz w:val="22"/>
                 <w:szCs w:val="22"/>
               </w:rPr>
@@ -1511,14 +1596,14 @@
               </w:numPr>
               <w:jc w:val="both"/>
               <w:rPr>
-                <w:rFonts w:ascii="Calibri" w:hAnsi="Calibri" w:cs="Calibri"/>
-                <w:sz w:val="22"/>
-                <w:szCs w:val="22"/>
-              </w:rPr>
-            </w:pPr>
-            <w:r>
-              <w:rPr>
-                <w:rFonts w:ascii="Calibri" w:hAnsi="Calibri" w:cs="Calibri"/>
+                <w:rFonts w:asciiTheme="minorHAnsi" w:hAnsiTheme="minorHAnsi" w:cs="Calibri"/>
+                <w:sz w:val="22"/>
+                <w:szCs w:val="22"/>
+              </w:rPr>
+            </w:pPr>
+            <w:r>
+              <w:rPr>
+                <w:rFonts w:asciiTheme="minorHAnsi" w:hAnsiTheme="minorHAnsi" w:cs="Calibri"/>
                 <w:sz w:val="22"/>
                 <w:szCs w:val="22"/>
               </w:rPr>
@@ -1534,15 +1619,15 @@
               </w:numPr>
               <w:jc w:val="both"/>
               <w:rPr>
-                <w:rFonts w:ascii="Calibri" w:hAnsi="Calibri" w:cs="Calibri"/>
-                <w:color w:val="000000" w:themeColor="text1"/>
-                <w:sz w:val="22"/>
-                <w:szCs w:val="22"/>
-              </w:rPr>
-            </w:pPr>
-            <w:r>
-              <w:rPr>
-                <w:rFonts w:ascii="Calibri" w:hAnsi="Calibri" w:cs="Calibri"/>
+                <w:rFonts w:asciiTheme="minorHAnsi" w:hAnsiTheme="minorHAnsi" w:cs="Calibri"/>
+                <w:color w:val="000000" w:themeColor="text1"/>
+                <w:sz w:val="22"/>
+                <w:szCs w:val="22"/>
+              </w:rPr>
+            </w:pPr>
+            <w:r>
+              <w:rPr>
+                <w:rFonts w:asciiTheme="minorHAnsi" w:hAnsiTheme="minorHAnsi" w:cs="Calibri"/>
                 <w:sz w:val="22"/>
                 <w:szCs w:val="22"/>
               </w:rPr>
@@ -1560,15 +1645,15 @@
             <w:pPr>
               <w:jc w:val="both"/>
               <w:rPr>
-                <w:rFonts w:ascii="Calibri" w:hAnsi="Calibri" w:cs="Calibri"/>
-                <w:color w:val="000000" w:themeColor="text1"/>
-                <w:sz w:val="22"/>
-                <w:szCs w:val="22"/>
-              </w:rPr>
-            </w:pPr>
-            <w:r>
-              <w:rPr>
-                <w:rFonts w:ascii="Calibri" w:hAnsi="Calibri" w:cs="Calibri"/>
+                <w:rFonts w:asciiTheme="minorHAnsi" w:hAnsiTheme="minorHAnsi" w:cs="Calibri"/>
+                <w:color w:val="000000" w:themeColor="text1"/>
+                <w:sz w:val="22"/>
+                <w:szCs w:val="22"/>
+              </w:rPr>
+            </w:pPr>
+            <w:r>
+              <w:rPr>
+                <w:rFonts w:asciiTheme="minorHAnsi" w:hAnsiTheme="minorHAnsi" w:cs="Calibri"/>
                 <w:color w:val="000000" w:themeColor="text1"/>
                 <w:sz w:val="22"/>
                 <w:szCs w:val="22"/>
@@ -1585,20 +1670,20 @@
             <w:pPr>
               <w:jc w:val="both"/>
               <w:rPr>
-                <w:rFonts w:ascii="Calibri" w:hAnsi="Calibri" w:cs="Calibri"/>
-                <w:color w:val="000000" w:themeColor="text1"/>
-                <w:sz w:val="22"/>
-                <w:szCs w:val="22"/>
-              </w:rPr>
-            </w:pPr>
-            <w:r>
-              <w:rPr>
-                <w:rFonts w:ascii="Calibri" w:hAnsi="Calibri" w:cs="Calibri"/>
-                <w:color w:val="000000" w:themeColor="text1"/>
-                <w:sz w:val="22"/>
-                <w:szCs w:val="22"/>
-              </w:rPr>
-              <w:t>The following updates were made::</w:t>
+                <w:rFonts w:asciiTheme="minorHAnsi" w:hAnsiTheme="minorHAnsi" w:cs="Calibri"/>
+                <w:color w:val="000000" w:themeColor="text1"/>
+                <w:sz w:val="22"/>
+                <w:szCs w:val="22"/>
+              </w:rPr>
+            </w:pPr>
+            <w:r>
+              <w:rPr>
+                <w:rFonts w:asciiTheme="minorHAnsi" w:hAnsiTheme="minorHAnsi" w:cs="Calibri"/>
+                <w:color w:val="000000" w:themeColor="text1"/>
+                <w:sz w:val="22"/>
+                <w:szCs w:val="22"/>
+              </w:rPr>
+              <w:t>The following updates were made:</w:t>
             </w:r>
           </w:p>
           <w:p>
@@ -1610,14 +1695,14 @@
               </w:numPr>
               <w:jc w:val="both"/>
               <w:rPr>
-                <w:rFonts w:ascii="Calibri" w:hAnsi="Calibri" w:cs="Calibri"/>
-                <w:sz w:val="22"/>
-                <w:szCs w:val="22"/>
-              </w:rPr>
-            </w:pPr>
-            <w:r>
-              <w:rPr>
-                <w:rFonts w:ascii="Calibri" w:hAnsi="Calibri" w:cs="Calibri"/>
+                <w:rFonts w:asciiTheme="minorHAnsi" w:hAnsiTheme="minorHAnsi" w:cs="Calibri"/>
+                <w:sz w:val="22"/>
+                <w:szCs w:val="22"/>
+              </w:rPr>
+            </w:pPr>
+            <w:r>
+              <w:rPr>
+                <w:rFonts w:asciiTheme="minorHAnsi" w:hAnsiTheme="minorHAnsi" w:cs="Calibri"/>
                 <w:sz w:val="22"/>
                 <w:szCs w:val="22"/>
               </w:rPr>
@@ -1633,14 +1718,14 @@
               </w:numPr>
               <w:jc w:val="both"/>
               <w:rPr>
-                <w:rFonts w:ascii="Calibri" w:hAnsi="Calibri" w:cs="Calibri"/>
-                <w:sz w:val="22"/>
-                <w:szCs w:val="22"/>
-              </w:rPr>
-            </w:pPr>
-            <w:r>
-              <w:rPr>
-                <w:rFonts w:ascii="Calibri" w:hAnsi="Calibri" w:cs="Calibri"/>
+                <w:rFonts w:asciiTheme="minorHAnsi" w:hAnsiTheme="minorHAnsi" w:cs="Calibri"/>
+                <w:sz w:val="22"/>
+                <w:szCs w:val="22"/>
+              </w:rPr>
+            </w:pPr>
+            <w:r>
+              <w:rPr>
+                <w:rFonts w:asciiTheme="minorHAnsi" w:hAnsiTheme="minorHAnsi" w:cs="Calibri"/>
                 <w:sz w:val="22"/>
                 <w:szCs w:val="22"/>
               </w:rPr>
@@ -1656,14 +1741,14 @@
               </w:numPr>
               <w:jc w:val="both"/>
               <w:rPr>
-                <w:rFonts w:ascii="Calibri" w:hAnsi="Calibri" w:cs="Calibri"/>
-                <w:sz w:val="22"/>
-                <w:szCs w:val="22"/>
-              </w:rPr>
-            </w:pPr>
-            <w:r>
-              <w:rPr>
-                <w:rFonts w:ascii="Calibri" w:hAnsi="Calibri" w:cs="Calibri"/>
+                <w:rFonts w:asciiTheme="minorHAnsi" w:hAnsiTheme="minorHAnsi" w:cs="Calibri"/>
+                <w:sz w:val="22"/>
+                <w:szCs w:val="22"/>
+              </w:rPr>
+            </w:pPr>
+            <w:r>
+              <w:rPr>
+                <w:rFonts w:asciiTheme="minorHAnsi" w:hAnsiTheme="minorHAnsi" w:cs="Calibri"/>
                 <w:sz w:val="22"/>
                 <w:szCs w:val="22"/>
               </w:rPr>
@@ -1679,14 +1764,14 @@
               </w:numPr>
               <w:jc w:val="both"/>
               <w:rPr>
-                <w:rFonts w:ascii="Calibri" w:hAnsi="Calibri" w:cs="Calibri"/>
-                <w:sz w:val="22"/>
-                <w:szCs w:val="22"/>
-              </w:rPr>
-            </w:pPr>
-            <w:r>
-              <w:rPr>
-                <w:rFonts w:ascii="Calibri" w:hAnsi="Calibri" w:cs="Calibri"/>
+                <w:rFonts w:asciiTheme="minorHAnsi" w:hAnsiTheme="minorHAnsi" w:cs="Calibri"/>
+                <w:sz w:val="22"/>
+                <w:szCs w:val="22"/>
+              </w:rPr>
+            </w:pPr>
+            <w:r>
+              <w:rPr>
+                <w:rFonts w:asciiTheme="minorHAnsi" w:hAnsiTheme="minorHAnsi" w:cs="Calibri"/>
                 <w:sz w:val="22"/>
                 <w:szCs w:val="22"/>
               </w:rPr>
@@ -1702,15 +1787,15 @@
               </w:numPr>
               <w:jc w:val="both"/>
               <w:rPr>
-                <w:rFonts w:ascii="Calibri" w:hAnsi="Calibri" w:cs="Calibri"/>
-                <w:color w:val="000000" w:themeColor="text1"/>
-                <w:sz w:val="22"/>
-                <w:szCs w:val="22"/>
-              </w:rPr>
-            </w:pPr>
-            <w:r>
-              <w:rPr>
-                <w:rFonts w:ascii="Calibri" w:hAnsi="Calibri" w:cs="Calibri"/>
+                <w:rFonts w:asciiTheme="minorHAnsi" w:hAnsiTheme="minorHAnsi" w:cs="Calibri"/>
+                <w:color w:val="000000" w:themeColor="text1"/>
+                <w:sz w:val="22"/>
+                <w:szCs w:val="22"/>
+              </w:rPr>
+            </w:pPr>
+            <w:r>
+              <w:rPr>
+                <w:rFonts w:asciiTheme="minorHAnsi" w:hAnsiTheme="minorHAnsi" w:cs="Calibri"/>
                 <w:sz w:val="22"/>
                 <w:szCs w:val="22"/>
               </w:rPr>
@@ -1726,14 +1811,14 @@
               </w:numPr>
               <w:jc w:val="both"/>
               <w:rPr>
-                <w:rFonts w:ascii="Calibri" w:hAnsi="Calibri" w:cs="Calibri"/>
-                <w:sz w:val="22"/>
-                <w:szCs w:val="22"/>
-              </w:rPr>
-            </w:pPr>
-            <w:r>
-              <w:rPr>
-                <w:rFonts w:ascii="Calibri" w:hAnsi="Calibri" w:cs="Calibri"/>
+                <w:rFonts w:asciiTheme="minorHAnsi" w:hAnsiTheme="minorHAnsi" w:cs="Calibri"/>
+                <w:sz w:val="22"/>
+                <w:szCs w:val="22"/>
+              </w:rPr>
+            </w:pPr>
+            <w:r>
+              <w:rPr>
+                <w:rFonts w:asciiTheme="minorHAnsi" w:hAnsiTheme="minorHAnsi" w:cs="Calibri"/>
                 <w:sz w:val="22"/>
                 <w:szCs w:val="22"/>
               </w:rPr>
@@ -1749,14 +1834,14 @@
               </w:numPr>
               <w:jc w:val="both"/>
               <w:rPr>
-                <w:rFonts w:ascii="Calibri" w:hAnsi="Calibri" w:cs="Calibri"/>
-                <w:sz w:val="22"/>
-                <w:szCs w:val="22"/>
-              </w:rPr>
-            </w:pPr>
-            <w:r>
-              <w:rPr>
-                <w:rFonts w:ascii="Calibri" w:hAnsi="Calibri" w:cs="Calibri"/>
+                <w:rFonts w:asciiTheme="minorHAnsi" w:hAnsiTheme="minorHAnsi" w:cs="Calibri"/>
+                <w:sz w:val="22"/>
+                <w:szCs w:val="22"/>
+              </w:rPr>
+            </w:pPr>
+            <w:r>
+              <w:rPr>
+                <w:rFonts w:asciiTheme="minorHAnsi" w:hAnsiTheme="minorHAnsi" w:cs="Calibri"/>
                 <w:sz w:val="22"/>
                 <w:szCs w:val="22"/>
               </w:rPr>
@@ -1772,15 +1857,15 @@
               </w:numPr>
               <w:jc w:val="both"/>
               <w:rPr>
-                <w:rFonts w:ascii="Calibri" w:hAnsi="Calibri" w:cs="Calibri"/>
-                <w:color w:val="000000" w:themeColor="text1"/>
-                <w:sz w:val="22"/>
-                <w:szCs w:val="22"/>
-              </w:rPr>
-            </w:pPr>
-            <w:r>
-              <w:rPr>
-                <w:rFonts w:ascii="Calibri" w:hAnsi="Calibri" w:cs="Calibri"/>
+                <w:rFonts w:asciiTheme="minorHAnsi" w:hAnsiTheme="minorHAnsi" w:cs="Calibri"/>
+                <w:color w:val="000000" w:themeColor="text1"/>
+                <w:sz w:val="22"/>
+                <w:szCs w:val="22"/>
+              </w:rPr>
+            </w:pPr>
+            <w:r>
+              <w:rPr>
+                <w:rFonts w:asciiTheme="minorHAnsi" w:hAnsiTheme="minorHAnsi" w:cs="Calibri"/>
                 <w:sz w:val="22"/>
                 <w:szCs w:val="22"/>
               </w:rPr>
@@ -1798,15 +1883,15 @@
             <w:pPr>
               <w:jc w:val="both"/>
               <w:rPr>
-                <w:rFonts w:ascii="Calibri" w:hAnsi="Calibri" w:cs="Calibri"/>
-                <w:color w:val="000000" w:themeColor="text1"/>
-                <w:sz w:val="22"/>
-                <w:szCs w:val="22"/>
-              </w:rPr>
-            </w:pPr>
-            <w:r>
-              <w:rPr>
-                <w:rFonts w:ascii="Calibri" w:hAnsi="Calibri" w:cs="Calibri"/>
+                <w:rFonts w:asciiTheme="minorHAnsi" w:hAnsiTheme="minorHAnsi" w:cs="Calibri"/>
+                <w:color w:val="000000" w:themeColor="text1"/>
+                <w:sz w:val="22"/>
+                <w:szCs w:val="22"/>
+              </w:rPr>
+            </w:pPr>
+            <w:r>
+              <w:rPr>
+                <w:rFonts w:asciiTheme="minorHAnsi" w:hAnsiTheme="minorHAnsi" w:cs="Calibri"/>
                 <w:color w:val="000000" w:themeColor="text1"/>
                 <w:sz w:val="22"/>
                 <w:szCs w:val="22"/>
@@ -1823,29 +1908,20 @@
             <w:pPr>
               <w:jc w:val="both"/>
               <w:rPr>
-                <w:rFonts w:ascii="Calibri" w:hAnsi="Calibri" w:cs="Calibri"/>
-                <w:color w:val="000000" w:themeColor="text1"/>
-                <w:sz w:val="22"/>
-                <w:szCs w:val="22"/>
-              </w:rPr>
-            </w:pPr>
-            <w:r>
-              <w:rPr>
-                <w:rFonts w:ascii="Calibri" w:hAnsi="Calibri" w:cs="Calibri"/>
-                <w:color w:val="000000" w:themeColor="text1"/>
-                <w:sz w:val="22"/>
-                <w:szCs w:val="22"/>
-              </w:rPr>
-              <w:t>The f</w:t>
-            </w:r>
-            <w:r>
-              <w:rPr>
-                <w:rFonts w:ascii="Calibri" w:hAnsi="Calibri" w:cs="Calibri"/>
-                <w:color w:val="000000" w:themeColor="text1"/>
-                <w:sz w:val="22"/>
-                <w:szCs w:val="22"/>
-              </w:rPr>
-              <w:t>ollowing details were included:</w:t>
+                <w:rFonts w:asciiTheme="minorHAnsi" w:hAnsiTheme="minorHAnsi" w:cs="Calibri"/>
+                <w:color w:val="000000" w:themeColor="text1"/>
+                <w:sz w:val="22"/>
+                <w:szCs w:val="22"/>
+              </w:rPr>
+            </w:pPr>
+            <w:r>
+              <w:rPr>
+                <w:rFonts w:asciiTheme="minorHAnsi" w:hAnsiTheme="minorHAnsi" w:cs="Calibri"/>
+                <w:color w:val="000000" w:themeColor="text1"/>
+                <w:sz w:val="22"/>
+                <w:szCs w:val="22"/>
+              </w:rPr>
+              <w:t>The following details were included:</w:t>
             </w:r>
           </w:p>
           <w:p>
@@ -1857,14 +1933,14 @@
               </w:numPr>
               <w:jc w:val="both"/>
               <w:rPr>
-                <w:rFonts w:ascii="Calibri" w:hAnsi="Calibri" w:cs="Calibri"/>
-                <w:sz w:val="22"/>
-                <w:szCs w:val="22"/>
-              </w:rPr>
-            </w:pPr>
-            <w:r>
-              <w:rPr>
-                <w:rFonts w:ascii="Calibri" w:hAnsi="Calibri" w:cs="Calibri"/>
+                <w:rFonts w:asciiTheme="minorHAnsi" w:hAnsiTheme="minorHAnsi" w:cs="Calibri"/>
+                <w:sz w:val="22"/>
+                <w:szCs w:val="22"/>
+              </w:rPr>
+            </w:pPr>
+            <w:r>
+              <w:rPr>
+                <w:rFonts w:asciiTheme="minorHAnsi" w:hAnsiTheme="minorHAnsi" w:cs="Calibri"/>
                 <w:sz w:val="22"/>
                 <w:szCs w:val="22"/>
               </w:rPr>
@@ -1880,14 +1956,14 @@
               </w:numPr>
               <w:jc w:val="both"/>
               <w:rPr>
-                <w:rFonts w:ascii="Calibri" w:hAnsi="Calibri" w:cs="Calibri"/>
-                <w:sz w:val="22"/>
-                <w:szCs w:val="22"/>
-              </w:rPr>
-            </w:pPr>
-            <w:r>
-              <w:rPr>
-                <w:rFonts w:ascii="Calibri" w:hAnsi="Calibri" w:cs="Calibri"/>
+                <w:rFonts w:asciiTheme="minorHAnsi" w:hAnsiTheme="minorHAnsi" w:cs="Calibri"/>
+                <w:sz w:val="22"/>
+                <w:szCs w:val="22"/>
+              </w:rPr>
+            </w:pPr>
+            <w:r>
+              <w:rPr>
+                <w:rFonts w:asciiTheme="minorHAnsi" w:hAnsiTheme="minorHAnsi" w:cs="Calibri"/>
                 <w:sz w:val="22"/>
                 <w:szCs w:val="22"/>
               </w:rPr>
@@ -1903,14 +1979,14 @@
               </w:numPr>
               <w:jc w:val="both"/>
               <w:rPr>
-                <w:rFonts w:ascii="Calibri" w:hAnsi="Calibri" w:cs="Calibri"/>
-                <w:sz w:val="22"/>
-                <w:szCs w:val="22"/>
-              </w:rPr>
-            </w:pPr>
-            <w:r>
-              <w:rPr>
-                <w:rFonts w:ascii="Calibri" w:hAnsi="Calibri" w:cs="Calibri"/>
+                <w:rFonts w:asciiTheme="minorHAnsi" w:hAnsiTheme="minorHAnsi" w:cs="Calibri"/>
+                <w:sz w:val="22"/>
+                <w:szCs w:val="22"/>
+              </w:rPr>
+            </w:pPr>
+            <w:r>
+              <w:rPr>
+                <w:rFonts w:asciiTheme="minorHAnsi" w:hAnsiTheme="minorHAnsi" w:cs="Calibri"/>
                 <w:sz w:val="22"/>
                 <w:szCs w:val="22"/>
               </w:rPr>
@@ -1926,14 +2002,14 @@
               </w:numPr>
               <w:jc w:val="both"/>
               <w:rPr>
-                <w:rFonts w:ascii="Calibri" w:hAnsi="Calibri" w:cs="Calibri"/>
-                <w:sz w:val="22"/>
-                <w:szCs w:val="22"/>
-              </w:rPr>
-            </w:pPr>
-            <w:r>
-              <w:rPr>
-                <w:rFonts w:ascii="Calibri" w:hAnsi="Calibri" w:cs="Calibri"/>
+                <w:rFonts w:asciiTheme="minorHAnsi" w:hAnsiTheme="minorHAnsi" w:cs="Calibri"/>
+                <w:sz w:val="22"/>
+                <w:szCs w:val="22"/>
+              </w:rPr>
+            </w:pPr>
+            <w:r>
+              <w:rPr>
+                <w:rFonts w:asciiTheme="minorHAnsi" w:hAnsiTheme="minorHAnsi" w:cs="Calibri"/>
                 <w:sz w:val="22"/>
                 <w:szCs w:val="22"/>
               </w:rPr>
@@ -1949,14 +2025,14 @@
               </w:numPr>
               <w:jc w:val="both"/>
               <w:rPr>
-                <w:rFonts w:ascii="Calibri" w:hAnsi="Calibri" w:cs="Calibri"/>
-                <w:sz w:val="22"/>
-                <w:szCs w:val="22"/>
-              </w:rPr>
-            </w:pPr>
-            <w:r>
-              <w:rPr>
-                <w:rFonts w:ascii="Calibri" w:hAnsi="Calibri" w:cs="Calibri"/>
+                <w:rFonts w:asciiTheme="minorHAnsi" w:hAnsiTheme="minorHAnsi" w:cs="Calibri"/>
+                <w:sz w:val="22"/>
+                <w:szCs w:val="22"/>
+              </w:rPr>
+            </w:pPr>
+            <w:r>
+              <w:rPr>
+                <w:rFonts w:asciiTheme="minorHAnsi" w:hAnsiTheme="minorHAnsi" w:cs="Calibri"/>
                 <w:sz w:val="22"/>
                 <w:szCs w:val="22"/>
               </w:rPr>
@@ -1972,15 +2048,15 @@
               </w:numPr>
               <w:jc w:val="both"/>
               <w:rPr>
-                <w:rFonts w:ascii="Calibri" w:hAnsi="Calibri" w:cs="Calibri"/>
-                <w:color w:val="000000" w:themeColor="text1"/>
-                <w:sz w:val="22"/>
-                <w:szCs w:val="22"/>
-              </w:rPr>
-            </w:pPr>
-            <w:r>
-              <w:rPr>
-                <w:rFonts w:ascii="Calibri" w:hAnsi="Calibri" w:cs="Calibri"/>
+                <w:rFonts w:asciiTheme="minorHAnsi" w:hAnsiTheme="minorHAnsi" w:cs="Calibri"/>
+                <w:color w:val="000000" w:themeColor="text1"/>
+                <w:sz w:val="22"/>
+                <w:szCs w:val="22"/>
+              </w:rPr>
+            </w:pPr>
+            <w:r>
+              <w:rPr>
+                <w:rFonts w:asciiTheme="minorHAnsi" w:hAnsiTheme="minorHAnsi" w:cs="Calibri"/>
                 <w:sz w:val="22"/>
                 <w:szCs w:val="22"/>
               </w:rPr>
@@ -1998,15 +2074,15 @@
             <w:pPr>
               <w:jc w:val="both"/>
               <w:rPr>
-                <w:rFonts w:ascii="Calibri" w:hAnsi="Calibri" w:cs="Calibri"/>
-                <w:color w:val="000000" w:themeColor="text1"/>
-                <w:sz w:val="22"/>
-                <w:szCs w:val="22"/>
-              </w:rPr>
-            </w:pPr>
-            <w:r>
-              <w:rPr>
-                <w:rFonts w:ascii="Calibri" w:hAnsi="Calibri" w:cs="Calibri"/>
+                <w:rFonts w:asciiTheme="minorHAnsi" w:hAnsiTheme="minorHAnsi" w:cs="Calibri"/>
+                <w:color w:val="000000" w:themeColor="text1"/>
+                <w:sz w:val="22"/>
+                <w:szCs w:val="22"/>
+              </w:rPr>
+            </w:pPr>
+            <w:r>
+              <w:rPr>
+                <w:rFonts w:asciiTheme="minorHAnsi" w:hAnsiTheme="minorHAnsi" w:cs="Calibri"/>
                 <w:color w:val="000000" w:themeColor="text1"/>
                 <w:sz w:val="22"/>
                 <w:szCs w:val="22"/>
@@ -2023,15 +2099,15 @@
             <w:pPr>
               <w:jc w:val="both"/>
               <w:rPr>
-                <w:rFonts w:ascii="Calibri" w:hAnsi="Calibri" w:cs="Calibri"/>
-                <w:color w:val="000000" w:themeColor="text1"/>
-                <w:sz w:val="22"/>
-                <w:szCs w:val="22"/>
-              </w:rPr>
-            </w:pPr>
-            <w:r>
-              <w:rPr>
-                <w:rFonts w:ascii="Calibri" w:hAnsi="Calibri" w:cs="Calibri"/>
+                <w:rFonts w:asciiTheme="minorHAnsi" w:hAnsiTheme="minorHAnsi" w:cs="Calibri"/>
+                <w:color w:val="000000" w:themeColor="text1"/>
+                <w:sz w:val="22"/>
+                <w:szCs w:val="22"/>
+              </w:rPr>
+            </w:pPr>
+            <w:r>
+              <w:rPr>
+                <w:rFonts w:asciiTheme="minorHAnsi" w:hAnsiTheme="minorHAnsi" w:cs="Calibri"/>
                 <w:color w:val="000000" w:themeColor="text1"/>
                 <w:sz w:val="22"/>
                 <w:szCs w:val="22"/>
@@ -2050,15 +2126,15 @@
             <w:pPr>
               <w:jc w:val="both"/>
               <w:rPr>
-                <w:rFonts w:ascii="Calibri" w:hAnsi="Calibri" w:cs="Calibri"/>
-                <w:color w:val="000000" w:themeColor="text1"/>
-                <w:sz w:val="22"/>
-                <w:szCs w:val="22"/>
-              </w:rPr>
-            </w:pPr>
-            <w:r>
-              <w:rPr>
-                <w:rFonts w:ascii="Calibri" w:hAnsi="Calibri" w:cs="Calibri"/>
+                <w:rFonts w:asciiTheme="minorHAnsi" w:hAnsiTheme="minorHAnsi" w:cs="Calibri"/>
+                <w:color w:val="000000" w:themeColor="text1"/>
+                <w:sz w:val="22"/>
+                <w:szCs w:val="22"/>
+              </w:rPr>
+            </w:pPr>
+            <w:r>
+              <w:rPr>
+                <w:rFonts w:asciiTheme="minorHAnsi" w:hAnsiTheme="minorHAnsi" w:cs="Calibri"/>
                 <w:color w:val="000000" w:themeColor="text1"/>
                 <w:sz w:val="22"/>
                 <w:szCs w:val="22"/>
@@ -2075,20 +2151,20 @@
             <w:pPr>
               <w:jc w:val="both"/>
               <w:rPr>
-                <w:rFonts w:ascii="Calibri" w:hAnsi="Calibri" w:cs="Calibri"/>
-                <w:color w:val="000000" w:themeColor="text1"/>
-                <w:sz w:val="22"/>
-                <w:szCs w:val="22"/>
-              </w:rPr>
-            </w:pPr>
-            <w:r>
-              <w:rPr>
-                <w:rFonts w:ascii="Calibri" w:hAnsi="Calibri" w:cs="Calibri"/>
-                <w:color w:val="000000" w:themeColor="text1"/>
-                <w:sz w:val="22"/>
-                <w:szCs w:val="22"/>
-              </w:rPr>
-              <w:t>The following details were included::</w:t>
+                <w:rFonts w:asciiTheme="minorHAnsi" w:hAnsiTheme="minorHAnsi" w:cs="Calibri"/>
+                <w:color w:val="000000" w:themeColor="text1"/>
+                <w:sz w:val="22"/>
+                <w:szCs w:val="22"/>
+              </w:rPr>
+            </w:pPr>
+            <w:r>
+              <w:rPr>
+                <w:rFonts w:asciiTheme="minorHAnsi" w:hAnsiTheme="minorHAnsi" w:cs="Calibri"/>
+                <w:color w:val="000000" w:themeColor="text1"/>
+                <w:sz w:val="22"/>
+                <w:szCs w:val="22"/>
+              </w:rPr>
+              <w:t>The following details were included:</w:t>
             </w:r>
           </w:p>
           <w:p>
@@ -2100,15 +2176,15 @@
               </w:numPr>
               <w:jc w:val="both"/>
               <w:rPr>
-                <w:rFonts w:ascii="Calibri" w:hAnsi="Calibri" w:cs="Calibri"/>
-                <w:color w:val="000000" w:themeColor="text1"/>
-                <w:sz w:val="22"/>
-                <w:szCs w:val="22"/>
-              </w:rPr>
-            </w:pPr>
-            <w:r>
-              <w:rPr>
-                <w:rFonts w:ascii="Calibri" w:hAnsi="Calibri" w:cs="Calibri"/>
+                <w:rFonts w:asciiTheme="minorHAnsi" w:hAnsiTheme="minorHAnsi" w:cs="Calibri"/>
+                <w:color w:val="000000" w:themeColor="text1"/>
+                <w:sz w:val="22"/>
+                <w:szCs w:val="22"/>
+              </w:rPr>
+            </w:pPr>
+            <w:r>
+              <w:rPr>
+                <w:rFonts w:asciiTheme="minorHAnsi" w:hAnsiTheme="minorHAnsi" w:cs="Calibri"/>
                 <w:color w:val="000000" w:themeColor="text1"/>
                 <w:sz w:val="22"/>
                 <w:szCs w:val="22"/>
@@ -2125,15 +2201,15 @@
               </w:numPr>
               <w:jc w:val="both"/>
               <w:rPr>
-                <w:rFonts w:ascii="Calibri" w:hAnsi="Calibri" w:cs="Calibri"/>
-                <w:color w:val="000000" w:themeColor="text1"/>
-                <w:sz w:val="22"/>
-                <w:szCs w:val="22"/>
-              </w:rPr>
-            </w:pPr>
-            <w:r>
-              <w:rPr>
-                <w:rFonts w:ascii="Calibri" w:hAnsi="Calibri" w:cs="Calibri"/>
+                <w:rFonts w:asciiTheme="minorHAnsi" w:hAnsiTheme="minorHAnsi" w:cs="Calibri"/>
+                <w:color w:val="000000" w:themeColor="text1"/>
+                <w:sz w:val="22"/>
+                <w:szCs w:val="22"/>
+              </w:rPr>
+            </w:pPr>
+            <w:r>
+              <w:rPr>
+                <w:rFonts w:asciiTheme="minorHAnsi" w:hAnsiTheme="minorHAnsi" w:cs="Calibri"/>
                 <w:color w:val="000000" w:themeColor="text1"/>
                 <w:sz w:val="22"/>
                 <w:szCs w:val="22"/>
@@ -2150,15 +2226,15 @@
               </w:numPr>
               <w:jc w:val="both"/>
               <w:rPr>
-                <w:rFonts w:ascii="Calibri" w:hAnsi="Calibri" w:cs="Calibri"/>
-                <w:color w:val="000000" w:themeColor="text1"/>
-                <w:sz w:val="22"/>
-                <w:szCs w:val="22"/>
-              </w:rPr>
-            </w:pPr>
-            <w:r>
-              <w:rPr>
-                <w:rFonts w:ascii="Calibri" w:hAnsi="Calibri" w:cs="Calibri"/>
+                <w:rFonts w:asciiTheme="minorHAnsi" w:hAnsiTheme="minorHAnsi" w:cs="Calibri"/>
+                <w:color w:val="000000" w:themeColor="text1"/>
+                <w:sz w:val="22"/>
+                <w:szCs w:val="22"/>
+              </w:rPr>
+            </w:pPr>
+            <w:r>
+              <w:rPr>
+                <w:rFonts w:asciiTheme="minorHAnsi" w:hAnsiTheme="minorHAnsi" w:cs="Calibri"/>
                 <w:color w:val="000000" w:themeColor="text1"/>
                 <w:sz w:val="22"/>
                 <w:szCs w:val="22"/>
@@ -2175,15 +2251,15 @@
               </w:numPr>
               <w:jc w:val="both"/>
               <w:rPr>
-                <w:rFonts w:ascii="Calibri" w:hAnsi="Calibri" w:cs="Calibri"/>
-                <w:color w:val="000000" w:themeColor="text1"/>
-                <w:sz w:val="22"/>
-                <w:szCs w:val="22"/>
-              </w:rPr>
-            </w:pPr>
-            <w:r>
-              <w:rPr>
-                <w:rFonts w:ascii="Calibri" w:hAnsi="Calibri" w:cs="Calibri"/>
+                <w:rFonts w:asciiTheme="minorHAnsi" w:hAnsiTheme="minorHAnsi" w:cs="Calibri"/>
+                <w:color w:val="000000" w:themeColor="text1"/>
+                <w:sz w:val="22"/>
+                <w:szCs w:val="22"/>
+              </w:rPr>
+            </w:pPr>
+            <w:r>
+              <w:rPr>
+                <w:rFonts w:asciiTheme="minorHAnsi" w:hAnsiTheme="minorHAnsi" w:cs="Calibri"/>
                 <w:color w:val="000000" w:themeColor="text1"/>
                 <w:sz w:val="22"/>
                 <w:szCs w:val="22"/>
@@ -2200,20 +2276,40 @@
               </w:numPr>
               <w:jc w:val="both"/>
               <w:rPr>
-                <w:rFonts w:ascii="Calibri" w:hAnsi="Calibri" w:cs="Calibri"/>
-                <w:color w:val="000000" w:themeColor="text1"/>
-                <w:sz w:val="22"/>
-                <w:szCs w:val="22"/>
-              </w:rPr>
-            </w:pPr>
-            <w:r>
-              <w:rPr>
-                <w:rFonts w:ascii="Calibri" w:hAnsi="Calibri" w:cs="Calibri"/>
-                <w:color w:val="000000" w:themeColor="text1"/>
-                <w:sz w:val="22"/>
-                <w:szCs w:val="22"/>
-              </w:rPr>
-              <w:t>Provide Project Impact which is populated with a description of the potential project impact as a result of the risk.</w:t>
+                <w:rFonts w:asciiTheme="minorHAnsi" w:hAnsiTheme="minorHAnsi" w:cs="Calibri"/>
+                <w:color w:val="000000" w:themeColor="text1"/>
+                <w:sz w:val="22"/>
+                <w:szCs w:val="22"/>
+              </w:rPr>
+            </w:pPr>
+            <w:r>
+              <w:rPr>
+                <w:rFonts w:asciiTheme="minorHAnsi" w:hAnsiTheme="minorHAnsi" w:cs="Calibri"/>
+                <w:color w:val="000000" w:themeColor="text1"/>
+                <w:sz w:val="22"/>
+                <w:szCs w:val="22"/>
+              </w:rPr>
+              <w:t xml:space="preserve">Provide Project Impact which is populated with a description of the potential project impact </w:t>
+            </w:r>
+            <w:proofErr w:type="gramStart"/>
+            <w:r>
+              <w:rPr>
+                <w:rFonts w:asciiTheme="minorHAnsi" w:hAnsiTheme="minorHAnsi" w:cs="Calibri"/>
+                <w:color w:val="000000" w:themeColor="text1"/>
+                <w:sz w:val="22"/>
+                <w:szCs w:val="22"/>
+              </w:rPr>
+              <w:t>as a result of</w:t>
+            </w:r>
+            <w:proofErr w:type="gramEnd"/>
+            <w:r>
+              <w:rPr>
+                <w:rFonts w:asciiTheme="minorHAnsi" w:hAnsiTheme="minorHAnsi" w:cs="Calibri"/>
+                <w:color w:val="000000" w:themeColor="text1"/>
+                <w:sz w:val="22"/>
+                <w:szCs w:val="22"/>
+              </w:rPr>
+              <w:t xml:space="preserve"> the risk.</w:t>
             </w:r>
           </w:p>
           <w:p>
@@ -2225,15 +2321,15 @@
               </w:numPr>
               <w:jc w:val="both"/>
               <w:rPr>
-                <w:rFonts w:ascii="Calibri" w:hAnsi="Calibri" w:cs="Calibri"/>
-                <w:color w:val="000000" w:themeColor="text1"/>
-                <w:sz w:val="22"/>
-                <w:szCs w:val="22"/>
-              </w:rPr>
-            </w:pPr>
-            <w:r>
-              <w:rPr>
-                <w:rFonts w:ascii="Calibri" w:hAnsi="Calibri" w:cs="Calibri"/>
+                <w:rFonts w:asciiTheme="minorHAnsi" w:hAnsiTheme="minorHAnsi" w:cs="Calibri"/>
+                <w:color w:val="000000" w:themeColor="text1"/>
+                <w:sz w:val="22"/>
+                <w:szCs w:val="22"/>
+              </w:rPr>
+            </w:pPr>
+            <w:r>
+              <w:rPr>
+                <w:rFonts w:asciiTheme="minorHAnsi" w:hAnsiTheme="minorHAnsi" w:cs="Calibri"/>
                 <w:color w:val="000000" w:themeColor="text1"/>
                 <w:sz w:val="22"/>
                 <w:szCs w:val="22"/>
@@ -2250,19 +2346,20 @@
               </w:numPr>
               <w:jc w:val="both"/>
               <w:rPr>
-                <w:rFonts w:ascii="Calibri" w:hAnsi="Calibri" w:cs="Calibri"/>
-                <w:color w:val="000000" w:themeColor="text1"/>
-                <w:sz w:val="22"/>
-                <w:szCs w:val="22"/>
-              </w:rPr>
-            </w:pPr>
-            <w:r>
-              <w:rPr>
-                <w:rFonts w:ascii="Calibri" w:hAnsi="Calibri" w:cs="Calibri"/>
-                <w:color w:val="000000" w:themeColor="text1"/>
-                <w:sz w:val="22"/>
-                <w:szCs w:val="22"/>
-              </w:rPr>
+                <w:rFonts w:asciiTheme="minorHAnsi" w:hAnsiTheme="minorHAnsi" w:cs="Calibri"/>
+                <w:color w:val="000000" w:themeColor="text1"/>
+                <w:sz w:val="22"/>
+                <w:szCs w:val="22"/>
+              </w:rPr>
+            </w:pPr>
+            <w:r>
+              <w:rPr>
+                <w:rFonts w:asciiTheme="minorHAnsi" w:hAnsiTheme="minorHAnsi" w:cs="Calibri"/>
+                <w:color w:val="000000" w:themeColor="text1"/>
+                <w:sz w:val="22"/>
+                <w:szCs w:val="22"/>
+              </w:rPr>
+              <w:lastRenderedPageBreak/>
               <w:t>Provide Trigger which is populated with the triggers that would indicate the requirement to execute contingency plan.</w:t>
             </w:r>
           </w:p>
@@ -2275,15 +2372,15 @@
               </w:numPr>
               <w:jc w:val="both"/>
               <w:rPr>
-                <w:rFonts w:ascii="Calibri" w:hAnsi="Calibri" w:cs="Calibri"/>
-                <w:color w:val="000000" w:themeColor="text1"/>
-                <w:sz w:val="22"/>
-                <w:szCs w:val="22"/>
-              </w:rPr>
-            </w:pPr>
-            <w:r>
-              <w:rPr>
-                <w:rFonts w:ascii="Calibri" w:hAnsi="Calibri" w:cs="Calibri"/>
+                <w:rFonts w:asciiTheme="minorHAnsi" w:hAnsiTheme="minorHAnsi" w:cs="Calibri"/>
+                <w:color w:val="000000" w:themeColor="text1"/>
+                <w:sz w:val="22"/>
+                <w:szCs w:val="22"/>
+              </w:rPr>
+            </w:pPr>
+            <w:r>
+              <w:rPr>
+                <w:rFonts w:asciiTheme="minorHAnsi" w:hAnsiTheme="minorHAnsi" w:cs="Calibri"/>
                 <w:color w:val="000000" w:themeColor="text1"/>
                 <w:sz w:val="22"/>
                 <w:szCs w:val="22"/>
@@ -2300,15 +2397,15 @@
               </w:numPr>
               <w:jc w:val="both"/>
               <w:rPr>
-                <w:rFonts w:ascii="Calibri" w:hAnsi="Calibri" w:cs="Calibri"/>
-                <w:color w:val="000000" w:themeColor="text1"/>
-                <w:sz w:val="22"/>
-                <w:szCs w:val="22"/>
-              </w:rPr>
-            </w:pPr>
-            <w:r>
-              <w:rPr>
-                <w:rFonts w:ascii="Calibri" w:hAnsi="Calibri" w:cs="Calibri"/>
+                <w:rFonts w:asciiTheme="minorHAnsi" w:hAnsiTheme="minorHAnsi" w:cs="Calibri"/>
+                <w:color w:val="000000" w:themeColor="text1"/>
+                <w:sz w:val="22"/>
+                <w:szCs w:val="22"/>
+              </w:rPr>
+            </w:pPr>
+            <w:r>
+              <w:rPr>
+                <w:rFonts w:asciiTheme="minorHAnsi" w:hAnsiTheme="minorHAnsi" w:cs="Calibri"/>
                 <w:color w:val="000000" w:themeColor="text1"/>
                 <w:sz w:val="22"/>
                 <w:szCs w:val="22"/>
@@ -2325,15 +2422,15 @@
               </w:numPr>
               <w:jc w:val="both"/>
               <w:rPr>
-                <w:rFonts w:ascii="Calibri" w:hAnsi="Calibri" w:cs="Calibri"/>
-                <w:color w:val="000000" w:themeColor="text1"/>
-                <w:sz w:val="22"/>
-                <w:szCs w:val="22"/>
-              </w:rPr>
-            </w:pPr>
-            <w:r>
-              <w:rPr>
-                <w:rFonts w:ascii="Calibri" w:hAnsi="Calibri" w:cs="Calibri"/>
+                <w:rFonts w:asciiTheme="minorHAnsi" w:hAnsiTheme="minorHAnsi" w:cs="Calibri"/>
+                <w:color w:val="000000" w:themeColor="text1"/>
+                <w:sz w:val="22"/>
+                <w:szCs w:val="22"/>
+              </w:rPr>
+            </w:pPr>
+            <w:r>
+              <w:rPr>
+                <w:rFonts w:asciiTheme="minorHAnsi" w:hAnsiTheme="minorHAnsi" w:cs="Calibri"/>
                 <w:color w:val="000000" w:themeColor="text1"/>
                 <w:sz w:val="22"/>
                 <w:szCs w:val="22"/>
@@ -2352,19 +2449,20 @@
             <w:pPr>
               <w:jc w:val="both"/>
               <w:rPr>
-                <w:rFonts w:ascii="Calibri" w:hAnsi="Calibri" w:cs="Calibri"/>
-                <w:color w:val="000000" w:themeColor="text1"/>
-                <w:sz w:val="22"/>
-                <w:szCs w:val="22"/>
-              </w:rPr>
-            </w:pPr>
-            <w:r>
-              <w:rPr>
-                <w:rFonts w:ascii="Calibri" w:hAnsi="Calibri" w:cs="Calibri"/>
-                <w:color w:val="000000" w:themeColor="text1"/>
-                <w:sz w:val="22"/>
-                <w:szCs w:val="22"/>
-              </w:rPr>
+                <w:rFonts w:asciiTheme="minorHAnsi" w:hAnsiTheme="minorHAnsi" w:cs="Calibri"/>
+                <w:color w:val="000000" w:themeColor="text1"/>
+                <w:sz w:val="22"/>
+                <w:szCs w:val="22"/>
+              </w:rPr>
+            </w:pPr>
+            <w:r>
+              <w:rPr>
+                <w:rFonts w:asciiTheme="minorHAnsi" w:hAnsiTheme="minorHAnsi" w:cs="Calibri"/>
+                <w:color w:val="000000" w:themeColor="text1"/>
+                <w:sz w:val="22"/>
+                <w:szCs w:val="22"/>
+              </w:rPr>
+              <w:lastRenderedPageBreak/>
               <w:t>Start work on the initial Domain Model</w:t>
             </w:r>
           </w:p>
@@ -2377,15 +2475,15 @@
             <w:pPr>
               <w:jc w:val="both"/>
               <w:rPr>
-                <w:rFonts w:ascii="Calibri" w:hAnsi="Calibri" w:cs="Calibri"/>
-                <w:color w:val="000000" w:themeColor="text1"/>
-                <w:sz w:val="22"/>
-                <w:szCs w:val="22"/>
-              </w:rPr>
-            </w:pPr>
-            <w:r>
-              <w:rPr>
-                <w:rFonts w:ascii="Calibri" w:hAnsi="Calibri" w:cs="Calibri"/>
+                <w:rFonts w:asciiTheme="minorHAnsi" w:hAnsiTheme="minorHAnsi" w:cs="Calibri"/>
+                <w:color w:val="000000" w:themeColor="text1"/>
+                <w:sz w:val="22"/>
+                <w:szCs w:val="22"/>
+              </w:rPr>
+            </w:pPr>
+            <w:r>
+              <w:rPr>
+                <w:rFonts w:asciiTheme="minorHAnsi" w:hAnsiTheme="minorHAnsi" w:cs="Calibri"/>
                 <w:color w:val="000000" w:themeColor="text1"/>
                 <w:sz w:val="22"/>
                 <w:szCs w:val="22"/>
@@ -2404,15 +2502,15 @@
             <w:pPr>
               <w:jc w:val="both"/>
               <w:rPr>
-                <w:rFonts w:ascii="Calibri" w:hAnsi="Calibri" w:cs="Calibri"/>
-                <w:color w:val="000000" w:themeColor="text1"/>
-                <w:sz w:val="22"/>
-                <w:szCs w:val="22"/>
-              </w:rPr>
-            </w:pPr>
-            <w:r>
-              <w:rPr>
-                <w:rFonts w:ascii="Calibri" w:hAnsi="Calibri" w:cs="Calibri"/>
+                <w:rFonts w:asciiTheme="minorHAnsi" w:hAnsiTheme="minorHAnsi" w:cs="Calibri"/>
+                <w:color w:val="000000" w:themeColor="text1"/>
+                <w:sz w:val="22"/>
+                <w:szCs w:val="22"/>
+              </w:rPr>
+            </w:pPr>
+            <w:r>
+              <w:rPr>
+                <w:rFonts w:asciiTheme="minorHAnsi" w:hAnsiTheme="minorHAnsi" w:cs="Calibri"/>
                 <w:color w:val="000000" w:themeColor="text1"/>
                 <w:sz w:val="22"/>
                 <w:szCs w:val="22"/>
@@ -2429,14 +2527,14 @@
             <w:pPr>
               <w:jc w:val="both"/>
               <w:rPr>
-                <w:rFonts w:ascii="Calibri" w:hAnsi="Calibri" w:cs="Calibri"/>
-                <w:sz w:val="22"/>
-                <w:szCs w:val="22"/>
-              </w:rPr>
-            </w:pPr>
-            <w:r>
-              <w:rPr>
-                <w:rFonts w:ascii="Calibri" w:hAnsi="Calibri" w:cs="Calibri"/>
+                <w:rFonts w:asciiTheme="minorHAnsi" w:hAnsiTheme="minorHAnsi" w:cs="Calibri"/>
+                <w:sz w:val="22"/>
+                <w:szCs w:val="22"/>
+              </w:rPr>
+            </w:pPr>
+            <w:r>
+              <w:rPr>
+                <w:rFonts w:asciiTheme="minorHAnsi" w:hAnsiTheme="minorHAnsi" w:cs="Calibri"/>
                 <w:sz w:val="22"/>
                 <w:szCs w:val="22"/>
               </w:rPr>
@@ -2454,15 +2552,15 @@
             <w:pPr>
               <w:jc w:val="both"/>
               <w:rPr>
-                <w:rFonts w:ascii="Calibri" w:hAnsi="Calibri" w:cs="Calibri"/>
-                <w:color w:val="000000" w:themeColor="text1"/>
-                <w:sz w:val="22"/>
-                <w:szCs w:val="22"/>
-              </w:rPr>
-            </w:pPr>
-            <w:r>
-              <w:rPr>
-                <w:rFonts w:ascii="Calibri" w:hAnsi="Calibri" w:cs="Calibri"/>
+                <w:rFonts w:asciiTheme="minorHAnsi" w:hAnsiTheme="minorHAnsi" w:cs="Calibri"/>
+                <w:color w:val="000000" w:themeColor="text1"/>
+                <w:sz w:val="22"/>
+                <w:szCs w:val="22"/>
+              </w:rPr>
+            </w:pPr>
+            <w:r>
+              <w:rPr>
+                <w:rFonts w:asciiTheme="minorHAnsi" w:hAnsiTheme="minorHAnsi" w:cs="Calibri"/>
                 <w:color w:val="000000" w:themeColor="text1"/>
                 <w:sz w:val="22"/>
                 <w:szCs w:val="22"/>
@@ -2479,15 +2577,15 @@
             <w:pPr>
               <w:jc w:val="both"/>
               <w:rPr>
-                <w:rFonts w:ascii="Calibri" w:hAnsi="Calibri" w:cs="Calibri"/>
-                <w:color w:val="000000" w:themeColor="text1"/>
-                <w:sz w:val="22"/>
-                <w:szCs w:val="22"/>
-              </w:rPr>
-            </w:pPr>
-            <w:r>
-              <w:rPr>
-                <w:rFonts w:ascii="Calibri" w:hAnsi="Calibri" w:cs="Calibri"/>
+                <w:rFonts w:asciiTheme="minorHAnsi" w:hAnsiTheme="minorHAnsi" w:cs="Calibri"/>
+                <w:color w:val="000000" w:themeColor="text1"/>
+                <w:sz w:val="22"/>
+                <w:szCs w:val="22"/>
+              </w:rPr>
+            </w:pPr>
+            <w:r>
+              <w:rPr>
+                <w:rFonts w:asciiTheme="minorHAnsi" w:hAnsiTheme="minorHAnsi" w:cs="Calibri"/>
                 <w:color w:val="000000" w:themeColor="text1"/>
                 <w:sz w:val="22"/>
                 <w:szCs w:val="22"/>
@@ -2506,15 +2604,15 @@
             <w:pPr>
               <w:jc w:val="both"/>
               <w:rPr>
-                <w:rFonts w:ascii="Calibri" w:hAnsi="Calibri" w:cs="Calibri"/>
-                <w:color w:val="000000" w:themeColor="text1"/>
-                <w:sz w:val="22"/>
-                <w:szCs w:val="22"/>
-              </w:rPr>
-            </w:pPr>
-            <w:r>
-              <w:rPr>
-                <w:rFonts w:ascii="Calibri" w:hAnsi="Calibri" w:cs="Calibri"/>
+                <w:rFonts w:asciiTheme="minorHAnsi" w:hAnsiTheme="minorHAnsi" w:cs="Calibri"/>
+                <w:color w:val="000000" w:themeColor="text1"/>
+                <w:sz w:val="22"/>
+                <w:szCs w:val="22"/>
+              </w:rPr>
+            </w:pPr>
+            <w:r>
+              <w:rPr>
+                <w:rFonts w:asciiTheme="minorHAnsi" w:hAnsiTheme="minorHAnsi" w:cs="Calibri"/>
                 <w:color w:val="000000" w:themeColor="text1"/>
                 <w:sz w:val="22"/>
                 <w:szCs w:val="22"/>
@@ -2531,20 +2629,20 @@
             <w:pPr>
               <w:jc w:val="both"/>
               <w:rPr>
-                <w:rFonts w:ascii="Calibri" w:hAnsi="Calibri" w:cs="Calibri"/>
-                <w:color w:val="000000" w:themeColor="text1"/>
-                <w:sz w:val="22"/>
-                <w:szCs w:val="22"/>
-              </w:rPr>
-            </w:pPr>
-            <w:r>
-              <w:rPr>
-                <w:rFonts w:ascii="Calibri" w:hAnsi="Calibri" w:cs="Calibri"/>
-                <w:color w:val="000000" w:themeColor="text1"/>
-                <w:sz w:val="22"/>
-                <w:szCs w:val="22"/>
-              </w:rPr>
-              <w:t>The following updates were made::</w:t>
+                <w:rFonts w:asciiTheme="minorHAnsi" w:hAnsiTheme="minorHAnsi" w:cs="Calibri"/>
+                <w:color w:val="000000" w:themeColor="text1"/>
+                <w:sz w:val="22"/>
+                <w:szCs w:val="22"/>
+              </w:rPr>
+            </w:pPr>
+            <w:r>
+              <w:rPr>
+                <w:rFonts w:asciiTheme="minorHAnsi" w:hAnsiTheme="minorHAnsi" w:cs="Calibri"/>
+                <w:color w:val="000000" w:themeColor="text1"/>
+                <w:sz w:val="22"/>
+                <w:szCs w:val="22"/>
+              </w:rPr>
+              <w:t>The following updates were made:</w:t>
             </w:r>
           </w:p>
           <w:p>
@@ -2556,14 +2654,14 @@
               </w:numPr>
               <w:jc w:val="both"/>
               <w:rPr>
-                <w:rFonts w:ascii="Calibri" w:hAnsi="Calibri" w:cs="Calibri"/>
-                <w:sz w:val="22"/>
-                <w:szCs w:val="22"/>
-              </w:rPr>
-            </w:pPr>
-            <w:r>
-              <w:rPr>
-                <w:rFonts w:ascii="Calibri" w:hAnsi="Calibri" w:cs="Calibri"/>
+                <w:rFonts w:asciiTheme="minorHAnsi" w:hAnsiTheme="minorHAnsi" w:cs="Calibri"/>
+                <w:sz w:val="22"/>
+                <w:szCs w:val="22"/>
+              </w:rPr>
+            </w:pPr>
+            <w:r>
+              <w:rPr>
+                <w:rFonts w:asciiTheme="minorHAnsi" w:hAnsiTheme="minorHAnsi" w:cs="Calibri"/>
                 <w:sz w:val="22"/>
                 <w:szCs w:val="22"/>
               </w:rPr>
@@ -2579,14 +2677,14 @@
               </w:numPr>
               <w:jc w:val="both"/>
               <w:rPr>
-                <w:rFonts w:ascii="Calibri" w:hAnsi="Calibri" w:cs="Calibri"/>
-                <w:sz w:val="22"/>
-                <w:szCs w:val="22"/>
-              </w:rPr>
-            </w:pPr>
-            <w:r>
-              <w:rPr>
-                <w:rFonts w:ascii="Calibri" w:hAnsi="Calibri" w:cs="Calibri"/>
+                <w:rFonts w:asciiTheme="minorHAnsi" w:hAnsiTheme="minorHAnsi" w:cs="Calibri"/>
+                <w:sz w:val="22"/>
+                <w:szCs w:val="22"/>
+              </w:rPr>
+            </w:pPr>
+            <w:r>
+              <w:rPr>
+                <w:rFonts w:asciiTheme="minorHAnsi" w:hAnsiTheme="minorHAnsi" w:cs="Calibri"/>
                 <w:sz w:val="22"/>
                 <w:szCs w:val="22"/>
               </w:rPr>
@@ -2602,18 +2700,28 @@
               </w:numPr>
               <w:jc w:val="both"/>
               <w:rPr>
-                <w:rFonts w:ascii="Calibri" w:hAnsi="Calibri" w:cs="Calibri"/>
-                <w:sz w:val="22"/>
-                <w:szCs w:val="22"/>
-              </w:rPr>
-            </w:pPr>
-            <w:r>
-              <w:rPr>
-                <w:rFonts w:ascii="Calibri" w:hAnsi="Calibri" w:cs="Calibri"/>
-                <w:sz w:val="22"/>
-                <w:szCs w:val="22"/>
-              </w:rPr>
-              <w:t>Add more stakeholders to the project such as designer, system analyst, etc.</w:t>
+                <w:rFonts w:asciiTheme="minorHAnsi" w:hAnsiTheme="minorHAnsi" w:cs="Calibri"/>
+                <w:sz w:val="22"/>
+                <w:szCs w:val="22"/>
+              </w:rPr>
+            </w:pPr>
+            <w:r>
+              <w:rPr>
+                <w:rFonts w:asciiTheme="minorHAnsi" w:hAnsiTheme="minorHAnsi" w:cs="Calibri"/>
+                <w:sz w:val="22"/>
+                <w:szCs w:val="22"/>
+              </w:rPr>
+              <w:t>Add more stakeholders to the project such as design</w:t>
+            </w:r>
+            <w:bookmarkStart w:id="1" w:name="_GoBack"/>
+            <w:bookmarkEnd w:id="1"/>
+            <w:r>
+              <w:rPr>
+                <w:rFonts w:asciiTheme="minorHAnsi" w:hAnsiTheme="minorHAnsi" w:cs="Calibri"/>
+                <w:sz w:val="22"/>
+                <w:szCs w:val="22"/>
+              </w:rPr>
+              <w:t>er, system analyst, etc.</w:t>
             </w:r>
           </w:p>
           <w:p>
@@ -2625,14 +2733,14 @@
               </w:numPr>
               <w:jc w:val="both"/>
               <w:rPr>
-                <w:rFonts w:ascii="Calibri" w:hAnsi="Calibri" w:cs="Calibri"/>
-                <w:sz w:val="22"/>
-                <w:szCs w:val="22"/>
-              </w:rPr>
-            </w:pPr>
-            <w:r>
-              <w:rPr>
-                <w:rFonts w:ascii="Calibri" w:hAnsi="Calibri" w:cs="Calibri"/>
+                <w:rFonts w:asciiTheme="minorHAnsi" w:hAnsiTheme="minorHAnsi" w:cs="Calibri"/>
+                <w:sz w:val="22"/>
+                <w:szCs w:val="22"/>
+              </w:rPr>
+            </w:pPr>
+            <w:r>
+              <w:rPr>
+                <w:rFonts w:asciiTheme="minorHAnsi" w:hAnsiTheme="minorHAnsi" w:cs="Calibri"/>
                 <w:sz w:val="22"/>
                 <w:szCs w:val="22"/>
               </w:rPr>
@@ -2648,14 +2756,14 @@
               </w:numPr>
               <w:jc w:val="both"/>
               <w:rPr>
-                <w:rFonts w:ascii="Calibri" w:hAnsi="Calibri" w:cs="Calibri"/>
-                <w:sz w:val="22"/>
-                <w:szCs w:val="22"/>
-              </w:rPr>
-            </w:pPr>
-            <w:r>
-              <w:rPr>
-                <w:rFonts w:ascii="Calibri" w:hAnsi="Calibri" w:cs="Calibri"/>
+                <w:rFonts w:asciiTheme="minorHAnsi" w:hAnsiTheme="minorHAnsi" w:cs="Calibri"/>
+                <w:sz w:val="22"/>
+                <w:szCs w:val="22"/>
+              </w:rPr>
+            </w:pPr>
+            <w:r>
+              <w:rPr>
+                <w:rFonts w:asciiTheme="minorHAnsi" w:hAnsiTheme="minorHAnsi" w:cs="Calibri"/>
                 <w:sz w:val="22"/>
                 <w:szCs w:val="22"/>
               </w:rPr>
@@ -2671,15 +2779,15 @@
               </w:numPr>
               <w:jc w:val="both"/>
               <w:rPr>
-                <w:rFonts w:ascii="Calibri" w:hAnsi="Calibri" w:cs="Calibri"/>
-                <w:color w:val="000000" w:themeColor="text1"/>
-                <w:sz w:val="22"/>
-                <w:szCs w:val="22"/>
-              </w:rPr>
-            </w:pPr>
-            <w:r>
-              <w:rPr>
-                <w:rFonts w:ascii="Calibri" w:hAnsi="Calibri" w:cs="Calibri"/>
+                <w:rFonts w:asciiTheme="minorHAnsi" w:hAnsiTheme="minorHAnsi" w:cs="Calibri"/>
+                <w:color w:val="000000" w:themeColor="text1"/>
+                <w:sz w:val="22"/>
+                <w:szCs w:val="22"/>
+              </w:rPr>
+            </w:pPr>
+            <w:r>
+              <w:rPr>
+                <w:rFonts w:asciiTheme="minorHAnsi" w:hAnsiTheme="minorHAnsi" w:cs="Calibri"/>
                 <w:sz w:val="22"/>
                 <w:szCs w:val="22"/>
               </w:rPr>
@@ -2697,15 +2805,15 @@
             <w:pPr>
               <w:jc w:val="both"/>
               <w:rPr>
-                <w:rFonts w:ascii="Calibri" w:hAnsi="Calibri" w:cs="Calibri"/>
-                <w:color w:val="000000" w:themeColor="text1"/>
-                <w:sz w:val="22"/>
-                <w:szCs w:val="22"/>
-              </w:rPr>
-            </w:pPr>
-            <w:r>
-              <w:rPr>
-                <w:rFonts w:ascii="Calibri" w:hAnsi="Calibri" w:cs="Calibri"/>
+                <w:rFonts w:asciiTheme="minorHAnsi" w:hAnsiTheme="minorHAnsi" w:cs="Calibri"/>
+                <w:color w:val="000000" w:themeColor="text1"/>
+                <w:sz w:val="22"/>
+                <w:szCs w:val="22"/>
+              </w:rPr>
+            </w:pPr>
+            <w:r>
+              <w:rPr>
+                <w:rFonts w:asciiTheme="minorHAnsi" w:hAnsiTheme="minorHAnsi" w:cs="Calibri"/>
                 <w:color w:val="000000" w:themeColor="text1"/>
                 <w:sz w:val="22"/>
                 <w:szCs w:val="22"/>
@@ -2722,15 +2830,15 @@
             <w:pPr>
               <w:jc w:val="both"/>
               <w:rPr>
-                <w:rFonts w:ascii="Calibri" w:hAnsi="Calibri" w:cs="Calibri"/>
-                <w:color w:val="000000" w:themeColor="text1"/>
-                <w:sz w:val="22"/>
-                <w:szCs w:val="22"/>
-              </w:rPr>
-            </w:pPr>
-            <w:r>
-              <w:rPr>
-                <w:rFonts w:ascii="Calibri" w:hAnsi="Calibri" w:cs="Calibri"/>
+                <w:rFonts w:asciiTheme="minorHAnsi" w:hAnsiTheme="minorHAnsi" w:cs="Calibri"/>
+                <w:color w:val="000000" w:themeColor="text1"/>
+                <w:sz w:val="22"/>
+                <w:szCs w:val="22"/>
+              </w:rPr>
+            </w:pPr>
+            <w:r>
+              <w:rPr>
+                <w:rFonts w:asciiTheme="minorHAnsi" w:hAnsiTheme="minorHAnsi" w:cs="Calibri"/>
                 <w:color w:val="000000" w:themeColor="text1"/>
                 <w:sz w:val="22"/>
                 <w:szCs w:val="22"/>
@@ -2749,15 +2857,15 @@
             <w:pPr>
               <w:jc w:val="both"/>
               <w:rPr>
-                <w:rFonts w:ascii="Calibri" w:hAnsi="Calibri" w:cs="Calibri"/>
-                <w:color w:val="000000" w:themeColor="text1"/>
-                <w:sz w:val="22"/>
-                <w:szCs w:val="22"/>
-              </w:rPr>
-            </w:pPr>
-            <w:r>
-              <w:rPr>
-                <w:rFonts w:ascii="Calibri" w:hAnsi="Calibri" w:cs="Calibri"/>
+                <w:rFonts w:asciiTheme="minorHAnsi" w:hAnsiTheme="minorHAnsi" w:cs="Calibri"/>
+                <w:color w:val="000000" w:themeColor="text1"/>
+                <w:sz w:val="22"/>
+                <w:szCs w:val="22"/>
+              </w:rPr>
+            </w:pPr>
+            <w:r>
+              <w:rPr>
+                <w:rFonts w:asciiTheme="minorHAnsi" w:hAnsiTheme="minorHAnsi" w:cs="Calibri"/>
                 <w:color w:val="000000" w:themeColor="text1"/>
                 <w:sz w:val="22"/>
                 <w:szCs w:val="22"/>
@@ -2774,14 +2882,14 @@
             <w:pPr>
               <w:jc w:val="both"/>
               <w:rPr>
-                <w:rFonts w:ascii="Calibri" w:hAnsi="Calibri" w:cs="Calibri"/>
-                <w:sz w:val="22"/>
-                <w:szCs w:val="22"/>
-              </w:rPr>
-            </w:pPr>
-            <w:r>
-              <w:rPr>
-                <w:rFonts w:ascii="Calibri" w:hAnsi="Calibri" w:cs="Calibri"/>
+                <w:rFonts w:asciiTheme="minorHAnsi" w:hAnsiTheme="minorHAnsi" w:cs="Calibri"/>
+                <w:sz w:val="22"/>
+                <w:szCs w:val="22"/>
+              </w:rPr>
+            </w:pPr>
+            <w:r>
+              <w:rPr>
+                <w:rFonts w:asciiTheme="minorHAnsi" w:hAnsiTheme="minorHAnsi" w:cs="Calibri"/>
                 <w:sz w:val="22"/>
                 <w:szCs w:val="22"/>
               </w:rPr>
@@ -2799,15 +2907,15 @@
             <w:pPr>
               <w:jc w:val="both"/>
               <w:rPr>
-                <w:rFonts w:ascii="Calibri" w:hAnsi="Calibri" w:cs="Calibri"/>
-                <w:color w:val="000000" w:themeColor="text1"/>
-                <w:sz w:val="22"/>
-                <w:szCs w:val="22"/>
-              </w:rPr>
-            </w:pPr>
-            <w:r>
-              <w:rPr>
-                <w:rFonts w:ascii="Calibri" w:hAnsi="Calibri" w:cs="Calibri"/>
+                <w:rFonts w:asciiTheme="minorHAnsi" w:hAnsiTheme="minorHAnsi" w:cs="Calibri"/>
+                <w:color w:val="000000" w:themeColor="text1"/>
+                <w:sz w:val="22"/>
+                <w:szCs w:val="22"/>
+              </w:rPr>
+            </w:pPr>
+            <w:r>
+              <w:rPr>
+                <w:rFonts w:asciiTheme="minorHAnsi" w:hAnsiTheme="minorHAnsi" w:cs="Calibri"/>
                 <w:color w:val="000000" w:themeColor="text1"/>
                 <w:sz w:val="22"/>
                 <w:szCs w:val="22"/>
@@ -2825,14 +2933,14 @@
               <w:spacing w:before="120" w:after="120"/>
               <w:jc w:val="both"/>
               <w:rPr>
-                <w:rFonts w:ascii="Calibri" w:eastAsia="Cambria" w:hAnsi="Calibri" w:cs="Calibri"/>
-                <w:sz w:val="22"/>
-                <w:szCs w:val="22"/>
-              </w:rPr>
-            </w:pPr>
-            <w:r>
-              <w:rPr>
-                <w:rFonts w:ascii="Calibri" w:eastAsia="Cambria" w:hAnsi="Calibri" w:cs="Calibri"/>
+                <w:rFonts w:asciiTheme="minorHAnsi" w:eastAsia="Cambria" w:hAnsiTheme="minorHAnsi" w:cs="Calibri"/>
+                <w:sz w:val="22"/>
+                <w:szCs w:val="22"/>
+              </w:rPr>
+            </w:pPr>
+            <w:r>
+              <w:rPr>
+                <w:rFonts w:asciiTheme="minorHAnsi" w:eastAsia="Cambria" w:hAnsiTheme="minorHAnsi" w:cs="Calibri"/>
                 <w:sz w:val="22"/>
                 <w:szCs w:val="22"/>
               </w:rPr>
@@ -2850,15 +2958,15 @@
             <w:pPr>
               <w:jc w:val="both"/>
               <w:rPr>
-                <w:rFonts w:ascii="Calibri" w:hAnsi="Calibri" w:cs="Calibri"/>
-                <w:color w:val="000000" w:themeColor="text1"/>
-                <w:sz w:val="22"/>
-                <w:szCs w:val="22"/>
-              </w:rPr>
-            </w:pPr>
-            <w:r>
-              <w:rPr>
-                <w:rFonts w:ascii="Calibri" w:hAnsi="Calibri" w:cs="Calibri"/>
+                <w:rFonts w:asciiTheme="minorHAnsi" w:hAnsiTheme="minorHAnsi" w:cs="Calibri"/>
+                <w:color w:val="000000" w:themeColor="text1"/>
+                <w:sz w:val="22"/>
+                <w:szCs w:val="22"/>
+              </w:rPr>
+            </w:pPr>
+            <w:r>
+              <w:rPr>
+                <w:rFonts w:asciiTheme="minorHAnsi" w:hAnsiTheme="minorHAnsi" w:cs="Calibri"/>
                 <w:color w:val="000000" w:themeColor="text1"/>
                 <w:sz w:val="22"/>
                 <w:szCs w:val="22"/>
@@ -2875,15 +2983,15 @@
             <w:pPr>
               <w:jc w:val="both"/>
               <w:rPr>
-                <w:rFonts w:ascii="Calibri" w:hAnsi="Calibri" w:cs="Calibri"/>
-                <w:color w:val="000000" w:themeColor="text1"/>
-                <w:sz w:val="22"/>
-                <w:szCs w:val="22"/>
-              </w:rPr>
-            </w:pPr>
-            <w:r>
-              <w:rPr>
-                <w:rFonts w:ascii="Calibri" w:hAnsi="Calibri" w:cs="Calibri"/>
+                <w:rFonts w:asciiTheme="minorHAnsi" w:hAnsiTheme="minorHAnsi" w:cs="Calibri"/>
+                <w:color w:val="000000" w:themeColor="text1"/>
+                <w:sz w:val="22"/>
+                <w:szCs w:val="22"/>
+              </w:rPr>
+            </w:pPr>
+            <w:r>
+              <w:rPr>
+                <w:rFonts w:asciiTheme="minorHAnsi" w:hAnsiTheme="minorHAnsi" w:cs="Calibri"/>
                 <w:sz w:val="22"/>
                 <w:szCs w:val="22"/>
               </w:rPr>
@@ -2901,15 +3009,15 @@
             <w:pPr>
               <w:jc w:val="both"/>
               <w:rPr>
-                <w:rFonts w:ascii="Calibri" w:hAnsi="Calibri" w:cs="Calibri"/>
-                <w:color w:val="000000" w:themeColor="text1"/>
-                <w:sz w:val="22"/>
-                <w:szCs w:val="22"/>
-              </w:rPr>
-            </w:pPr>
-            <w:r>
-              <w:rPr>
-                <w:rFonts w:ascii="Calibri" w:hAnsi="Calibri" w:cs="Calibri"/>
+                <w:rFonts w:asciiTheme="minorHAnsi" w:hAnsiTheme="minorHAnsi" w:cs="Calibri"/>
+                <w:color w:val="000000" w:themeColor="text1"/>
+                <w:sz w:val="22"/>
+                <w:szCs w:val="22"/>
+              </w:rPr>
+            </w:pPr>
+            <w:r>
+              <w:rPr>
+                <w:rFonts w:asciiTheme="minorHAnsi" w:hAnsiTheme="minorHAnsi" w:cs="Calibri"/>
                 <w:color w:val="000000" w:themeColor="text1"/>
                 <w:sz w:val="22"/>
                 <w:szCs w:val="22"/>
@@ -2926,15 +3034,15 @@
             <w:pPr>
               <w:jc w:val="both"/>
               <w:rPr>
-                <w:rFonts w:ascii="Calibri" w:hAnsi="Calibri" w:cs="Calibri"/>
-                <w:color w:val="000000" w:themeColor="text1"/>
-                <w:sz w:val="22"/>
-                <w:szCs w:val="22"/>
-              </w:rPr>
-            </w:pPr>
-            <w:r>
-              <w:rPr>
-                <w:rFonts w:ascii="Calibri" w:hAnsi="Calibri" w:cs="Calibri"/>
+                <w:rFonts w:asciiTheme="minorHAnsi" w:hAnsiTheme="minorHAnsi" w:cs="Calibri"/>
+                <w:color w:val="000000" w:themeColor="text1"/>
+                <w:sz w:val="22"/>
+                <w:szCs w:val="22"/>
+              </w:rPr>
+            </w:pPr>
+            <w:r>
+              <w:rPr>
+                <w:rFonts w:asciiTheme="minorHAnsi" w:hAnsiTheme="minorHAnsi" w:cs="Calibri"/>
                 <w:sz w:val="22"/>
                 <w:szCs w:val="22"/>
               </w:rPr>
@@ -2942,16 +3050,25 @@
             </w:r>
             <w:r>
               <w:rPr>
-                <w:rFonts w:ascii="Calibri" w:hAnsi="Calibri" w:cs="Calibri"/>
-                <w:color w:val="000000" w:themeColor="text1"/>
-                <w:sz w:val="22"/>
-                <w:szCs w:val="22"/>
-              </w:rPr>
-              <w:t>analyze and identify the core use cases</w:t>
-            </w:r>
-            <w:r>
-              <w:rPr>
-                <w:rFonts w:ascii="Calibri" w:hAnsi="Calibri" w:cs="Calibri"/>
+                <w:rFonts w:asciiTheme="minorHAnsi" w:hAnsiTheme="minorHAnsi" w:cs="Calibri"/>
+                <w:color w:val="000000" w:themeColor="text1"/>
+                <w:sz w:val="22"/>
+                <w:szCs w:val="22"/>
+              </w:rPr>
+              <w:t>analyse</w:t>
+            </w:r>
+            <w:r>
+              <w:rPr>
+                <w:rFonts w:asciiTheme="minorHAnsi" w:hAnsiTheme="minorHAnsi" w:cs="Calibri"/>
+                <w:color w:val="000000" w:themeColor="text1"/>
+                <w:sz w:val="22"/>
+                <w:szCs w:val="22"/>
+              </w:rPr>
+              <w:t xml:space="preserve"> and identify the core use cases</w:t>
+            </w:r>
+            <w:r>
+              <w:rPr>
+                <w:rFonts w:asciiTheme="minorHAnsi" w:hAnsiTheme="minorHAnsi" w:cs="Calibri"/>
                 <w:sz w:val="22"/>
                 <w:szCs w:val="22"/>
               </w:rPr>
@@ -2969,19 +3086,20 @@
             <w:pPr>
               <w:jc w:val="both"/>
               <w:rPr>
-                <w:rFonts w:ascii="Calibri" w:hAnsi="Calibri" w:cs="Calibri"/>
-                <w:color w:val="000000" w:themeColor="text1"/>
-                <w:sz w:val="22"/>
-                <w:szCs w:val="22"/>
-              </w:rPr>
-            </w:pPr>
-            <w:r>
-              <w:rPr>
-                <w:rFonts w:ascii="Calibri" w:hAnsi="Calibri" w:cs="Calibri"/>
-                <w:color w:val="000000" w:themeColor="text1"/>
-                <w:sz w:val="22"/>
-                <w:szCs w:val="22"/>
-              </w:rPr>
+                <w:rFonts w:asciiTheme="minorHAnsi" w:hAnsiTheme="minorHAnsi" w:cs="Calibri"/>
+                <w:color w:val="000000" w:themeColor="text1"/>
+                <w:sz w:val="22"/>
+                <w:szCs w:val="22"/>
+              </w:rPr>
+            </w:pPr>
+            <w:r>
+              <w:rPr>
+                <w:rFonts w:asciiTheme="minorHAnsi" w:hAnsiTheme="minorHAnsi" w:cs="Calibri"/>
+                <w:color w:val="000000" w:themeColor="text1"/>
+                <w:sz w:val="22"/>
+                <w:szCs w:val="22"/>
+              </w:rPr>
+              <w:lastRenderedPageBreak/>
               <w:t>Establish Development Environments</w:t>
             </w:r>
           </w:p>
@@ -2994,15 +3112,15 @@
             <w:pPr>
               <w:jc w:val="both"/>
               <w:rPr>
-                <w:rFonts w:ascii="Calibri" w:hAnsi="Calibri" w:cs="Calibri"/>
-                <w:color w:val="000000" w:themeColor="text1"/>
-                <w:sz w:val="22"/>
-                <w:szCs w:val="22"/>
-              </w:rPr>
-            </w:pPr>
-            <w:r>
-              <w:rPr>
-                <w:rFonts w:ascii="Calibri" w:hAnsi="Calibri" w:cs="Calibri"/>
+                <w:rFonts w:asciiTheme="minorHAnsi" w:hAnsiTheme="minorHAnsi" w:cs="Calibri"/>
+                <w:color w:val="000000" w:themeColor="text1"/>
+                <w:sz w:val="22"/>
+                <w:szCs w:val="22"/>
+              </w:rPr>
+            </w:pPr>
+            <w:r>
+              <w:rPr>
+                <w:rFonts w:asciiTheme="minorHAnsi" w:hAnsiTheme="minorHAnsi" w:cs="Calibri"/>
                 <w:color w:val="000000" w:themeColor="text1"/>
                 <w:sz w:val="22"/>
                 <w:szCs w:val="22"/>
@@ -3024,15 +3142,15 @@
             <w:pPr>
               <w:jc w:val="both"/>
               <w:rPr>
-                <w:rFonts w:ascii="Calibri" w:hAnsi="Calibri" w:cs="Calibri"/>
-                <w:color w:val="000000" w:themeColor="text1"/>
-                <w:sz w:val="22"/>
-                <w:szCs w:val="22"/>
-              </w:rPr>
-            </w:pPr>
-            <w:r>
-              <w:rPr>
-                <w:rFonts w:ascii="Calibri" w:hAnsi="Calibri" w:cs="Calibri"/>
+                <w:rFonts w:asciiTheme="minorHAnsi" w:hAnsiTheme="minorHAnsi" w:cs="Calibri"/>
+                <w:color w:val="000000" w:themeColor="text1"/>
+                <w:sz w:val="22"/>
+                <w:szCs w:val="22"/>
+              </w:rPr>
+            </w:pPr>
+            <w:r>
+              <w:rPr>
+                <w:rFonts w:asciiTheme="minorHAnsi" w:hAnsiTheme="minorHAnsi" w:cs="Calibri"/>
                 <w:color w:val="000000" w:themeColor="text1"/>
                 <w:sz w:val="22"/>
                 <w:szCs w:val="22"/>
@@ -3049,15 +3167,15 @@
             <w:pPr>
               <w:jc w:val="both"/>
               <w:rPr>
-                <w:rFonts w:ascii="Calibri" w:hAnsi="Calibri" w:cs="Calibri"/>
-                <w:color w:val="000000" w:themeColor="text1"/>
-                <w:sz w:val="22"/>
-                <w:szCs w:val="22"/>
-              </w:rPr>
-            </w:pPr>
-            <w:r>
-              <w:rPr>
-                <w:rFonts w:ascii="Calibri" w:hAnsi="Calibri" w:cs="Calibri"/>
+                <w:rFonts w:asciiTheme="minorHAnsi" w:hAnsiTheme="minorHAnsi" w:cs="Calibri"/>
+                <w:color w:val="000000" w:themeColor="text1"/>
+                <w:sz w:val="22"/>
+                <w:szCs w:val="22"/>
+              </w:rPr>
+            </w:pPr>
+            <w:r>
+              <w:rPr>
+                <w:rFonts w:asciiTheme="minorHAnsi" w:hAnsiTheme="minorHAnsi" w:cs="Calibri"/>
                 <w:color w:val="000000" w:themeColor="text1"/>
                 <w:sz w:val="22"/>
                 <w:szCs w:val="22"/>
@@ -3076,15 +3194,15 @@
             <w:pPr>
               <w:jc w:val="both"/>
               <w:rPr>
-                <w:rFonts w:ascii="Calibri" w:hAnsi="Calibri" w:cs="Calibri"/>
-                <w:color w:val="000000" w:themeColor="text1"/>
-                <w:sz w:val="22"/>
-                <w:szCs w:val="22"/>
-              </w:rPr>
-            </w:pPr>
-            <w:r>
-              <w:rPr>
-                <w:rFonts w:ascii="Calibri" w:hAnsi="Calibri" w:cs="Calibri"/>
+                <w:rFonts w:asciiTheme="minorHAnsi" w:hAnsiTheme="minorHAnsi" w:cs="Calibri"/>
+                <w:color w:val="000000" w:themeColor="text1"/>
+                <w:sz w:val="22"/>
+                <w:szCs w:val="22"/>
+              </w:rPr>
+            </w:pPr>
+            <w:r>
+              <w:rPr>
+                <w:rFonts w:asciiTheme="minorHAnsi" w:hAnsiTheme="minorHAnsi" w:cs="Calibri"/>
                 <w:color w:val="000000" w:themeColor="text1"/>
                 <w:sz w:val="22"/>
                 <w:szCs w:val="22"/>
@@ -3101,18 +3219,18 @@
             <w:pPr>
               <w:jc w:val="both"/>
               <w:rPr>
-                <w:rFonts w:ascii="Calibri" w:hAnsi="Calibri" w:cs="Calibri"/>
-                <w:sz w:val="22"/>
-                <w:szCs w:val="22"/>
-              </w:rPr>
-            </w:pPr>
-            <w:r>
-              <w:rPr>
-                <w:rFonts w:ascii="Calibri" w:hAnsi="Calibri" w:cs="Calibri"/>
-                <w:sz w:val="22"/>
-                <w:szCs w:val="22"/>
-              </w:rPr>
-              <w:t>The Inception Phase Project Status Assessment document will cover the expectations, track the achievements,  review and evaluate the project in the Inception Phase.</w:t>
+                <w:rFonts w:asciiTheme="minorHAnsi" w:hAnsiTheme="minorHAnsi" w:cs="Calibri"/>
+                <w:sz w:val="22"/>
+                <w:szCs w:val="22"/>
+              </w:rPr>
+            </w:pPr>
+            <w:r>
+              <w:rPr>
+                <w:rFonts w:asciiTheme="minorHAnsi" w:hAnsiTheme="minorHAnsi" w:cs="Calibri"/>
+                <w:sz w:val="22"/>
+                <w:szCs w:val="22"/>
+              </w:rPr>
+              <w:t>The Inception Phase Project Status Assessment document will cover the expectations, track the achievements, review and evaluate the project in the Inception Phase.</w:t>
             </w:r>
           </w:p>
         </w:tc>
@@ -3126,15 +3244,15 @@
             <w:pPr>
               <w:jc w:val="both"/>
               <w:rPr>
-                <w:rFonts w:ascii="Calibri" w:hAnsi="Calibri" w:cs="Calibri"/>
-                <w:color w:val="000000" w:themeColor="text1"/>
-                <w:sz w:val="22"/>
-                <w:szCs w:val="22"/>
-              </w:rPr>
-            </w:pPr>
-            <w:r>
-              <w:rPr>
-                <w:rFonts w:ascii="Calibri" w:hAnsi="Calibri" w:cs="Calibri"/>
+                <w:rFonts w:asciiTheme="minorHAnsi" w:hAnsiTheme="minorHAnsi" w:cs="Calibri"/>
+                <w:color w:val="000000" w:themeColor="text1"/>
+                <w:sz w:val="22"/>
+                <w:szCs w:val="22"/>
+              </w:rPr>
+            </w:pPr>
+            <w:r>
+              <w:rPr>
+                <w:rFonts w:asciiTheme="minorHAnsi" w:hAnsiTheme="minorHAnsi" w:cs="Calibri"/>
                 <w:color w:val="000000" w:themeColor="text1"/>
                 <w:sz w:val="22"/>
                 <w:szCs w:val="22"/>
@@ -3151,15 +3269,15 @@
             <w:pPr>
               <w:jc w:val="both"/>
               <w:rPr>
-                <w:rFonts w:ascii="Calibri" w:hAnsi="Calibri" w:cs="Calibri"/>
-                <w:color w:val="000000" w:themeColor="text1"/>
-                <w:sz w:val="22"/>
-                <w:szCs w:val="22"/>
-              </w:rPr>
-            </w:pPr>
-            <w:r>
-              <w:rPr>
-                <w:rFonts w:ascii="Calibri" w:hAnsi="Calibri" w:cs="Calibri"/>
+                <w:rFonts w:asciiTheme="minorHAnsi" w:hAnsiTheme="minorHAnsi" w:cs="Calibri"/>
+                <w:color w:val="000000" w:themeColor="text1"/>
+                <w:sz w:val="22"/>
+                <w:szCs w:val="22"/>
+              </w:rPr>
+            </w:pPr>
+            <w:r>
+              <w:rPr>
+                <w:rFonts w:asciiTheme="minorHAnsi" w:hAnsiTheme="minorHAnsi" w:cs="Calibri"/>
                 <w:color w:val="000000" w:themeColor="text1"/>
                 <w:sz w:val="22"/>
                 <w:szCs w:val="22"/>
@@ -3169,18 +3287,22 @@
           </w:p>
         </w:tc>
       </w:tr>
+      <w:bookmarkEnd w:id="0"/>
     </w:tbl>
-    <w:bookmarkEnd w:id="0"/>
+    <w:p/>
+    <w:p/>
     <w:p>
       <w:pPr>
         <w:pStyle w:val="Heading2"/>
         <w:rPr>
+          <w:rFonts w:asciiTheme="minorHAnsi" w:hAnsiTheme="minorHAnsi"/>
           <w:sz w:val="32"/>
           <w:szCs w:val="32"/>
         </w:rPr>
       </w:pPr>
       <w:r>
         <w:rPr>
+          <w:rFonts w:asciiTheme="minorHAnsi" w:hAnsiTheme="minorHAnsi"/>
           <w:sz w:val="32"/>
           <w:szCs w:val="32"/>
         </w:rPr>
@@ -3188,6 +3310,7 @@
       </w:r>
       <w:r>
         <w:rPr>
+          <w:rFonts w:asciiTheme="minorHAnsi" w:hAnsiTheme="minorHAnsi"/>
           <w:sz w:val="32"/>
           <w:szCs w:val="32"/>
         </w:rPr>
@@ -3199,7 +3322,7 @@
         <w:pStyle w:val="Heading2"/>
         <w:jc w:val="both"/>
         <w:rPr>
-          <w:rFonts w:ascii="Calibri" w:hAnsi="Calibri" w:cs="Calibri"/>
+          <w:rFonts w:asciiTheme="minorHAnsi" w:hAnsiTheme="minorHAnsi" w:cs="Calibri"/>
           <w:color w:val="000000"/>
           <w:sz w:val="22"/>
           <w:szCs w:val="22"/>
@@ -3207,25 +3330,16 @@
       </w:pPr>
       <w:r>
         <w:rPr>
-          <w:rFonts w:ascii="Calibri" w:hAnsi="Calibri" w:cs="Calibri"/>
+          <w:rFonts w:asciiTheme="minorHAnsi" w:hAnsiTheme="minorHAnsi" w:cs="Calibri"/>
           <w:color w:val="000000"/>
           <w:sz w:val="22"/>
           <w:szCs w:val="22"/>
         </w:rPr>
-        <w:t xml:space="preserve">The Project will establish an Inventory Management System for ABC company. </w:t>
+        <w:t xml:space="preserve">The Project will establish an Inventory Management System for ABC company. In the first stage of Inception Phase, the </w:t>
       </w:r>
       <w:r>
         <w:rPr>
-          <w:rFonts w:ascii="Calibri" w:hAnsi="Calibri" w:cs="Calibri"/>
-          <w:color w:val="000000"/>
-          <w:sz w:val="22"/>
-          <w:szCs w:val="22"/>
-        </w:rPr>
-        <w:t xml:space="preserve">In the first stage of Inception Phase, the </w:t>
-      </w:r>
-      <w:r>
-        <w:rPr>
-          <w:rFonts w:ascii="Calibri" w:hAnsi="Calibri" w:cs="Calibri"/>
+          <w:rFonts w:asciiTheme="minorHAnsi" w:hAnsiTheme="minorHAnsi" w:cs="Calibri"/>
           <w:color w:val="000000"/>
           <w:sz w:val="22"/>
           <w:szCs w:val="22"/>
@@ -3234,7 +3348,7 @@
       </w:r>
       <w:r>
         <w:rPr>
-          <w:rFonts w:ascii="Calibri" w:hAnsi="Calibri" w:cs="Calibri"/>
+          <w:rFonts w:asciiTheme="minorHAnsi" w:hAnsiTheme="minorHAnsi" w:cs="Calibri"/>
           <w:color w:val="000000"/>
           <w:sz w:val="22"/>
           <w:szCs w:val="22"/>
@@ -3243,7 +3357,7 @@
       </w:r>
       <w:r>
         <w:rPr>
-          <w:rFonts w:ascii="Calibri" w:hAnsi="Calibri" w:cs="Calibri"/>
+          <w:rFonts w:asciiTheme="minorHAnsi" w:hAnsiTheme="minorHAnsi" w:cs="Calibri"/>
           <w:color w:val="000000"/>
           <w:sz w:val="22"/>
           <w:szCs w:val="22"/>
@@ -3252,7 +3366,7 @@
       </w:r>
       <w:r>
         <w:rPr>
-          <w:rFonts w:ascii="Calibri" w:hAnsi="Calibri" w:cs="Calibri"/>
+          <w:rFonts w:asciiTheme="minorHAnsi" w:hAnsiTheme="minorHAnsi" w:cs="Calibri"/>
           <w:color w:val="000000"/>
           <w:sz w:val="22"/>
           <w:szCs w:val="22"/>
@@ -3260,7 +3374,13 @@
         <w:t xml:space="preserve"> required to analyse, design and implement the project. The following tasks and deliverables prove that the expectations of the Inception phase have been fulfilled:</w:t>
       </w:r>
     </w:p>
-    <w:p/>
+    <w:p>
+      <w:pPr>
+        <w:rPr>
+          <w:rFonts w:asciiTheme="minorHAnsi" w:hAnsiTheme="minorHAnsi"/>
+        </w:rPr>
+      </w:pPr>
+    </w:p>
     <w:tbl>
       <w:tblPr>
         <w:tblStyle w:val="TableGrid"/>
@@ -3268,9 +3388,9 @@
         <w:tblLook w:val="04A0" w:firstRow="1" w:lastRow="0" w:firstColumn="1" w:lastColumn="0" w:noHBand="0" w:noVBand="1"/>
       </w:tblPr>
       <w:tblGrid>
-        <w:gridCol w:w="4398"/>
-        <w:gridCol w:w="4397"/>
-        <w:gridCol w:w="2252"/>
+        <w:gridCol w:w="3462"/>
+        <w:gridCol w:w="3631"/>
+        <w:gridCol w:w="1917"/>
       </w:tblGrid>
       <w:tr>
         <w:tc>
@@ -3280,8 +3400,14 @@
           <w:p>
             <w:pPr>
               <w:jc w:val="center"/>
-            </w:pPr>
-            <w:r>
+              <w:rPr>
+                <w:rFonts w:asciiTheme="minorHAnsi" w:hAnsiTheme="minorHAnsi"/>
+              </w:rPr>
+            </w:pPr>
+            <w:r>
+              <w:rPr>
+                <w:rFonts w:asciiTheme="minorHAnsi" w:hAnsiTheme="minorHAnsi"/>
+              </w:rPr>
               <w:t>Expectations</w:t>
             </w:r>
           </w:p>
@@ -3293,8 +3419,14 @@
           <w:p>
             <w:pPr>
               <w:jc w:val="center"/>
-            </w:pPr>
-            <w:r>
+              <w:rPr>
+                <w:rFonts w:asciiTheme="minorHAnsi" w:hAnsiTheme="minorHAnsi"/>
+              </w:rPr>
+            </w:pPr>
+            <w:r>
+              <w:rPr>
+                <w:rFonts w:asciiTheme="minorHAnsi" w:hAnsiTheme="minorHAnsi"/>
+              </w:rPr>
               <w:t>Deliverables</w:t>
             </w:r>
           </w:p>
@@ -3306,8 +3438,14 @@
           <w:p>
             <w:pPr>
               <w:jc w:val="center"/>
-            </w:pPr>
-            <w:r>
+              <w:rPr>
+                <w:rFonts w:asciiTheme="minorHAnsi" w:hAnsiTheme="minorHAnsi"/>
+              </w:rPr>
+            </w:pPr>
+            <w:r>
+              <w:rPr>
+                <w:rFonts w:asciiTheme="minorHAnsi" w:hAnsiTheme="minorHAnsi"/>
+              </w:rPr>
               <w:t>Status</w:t>
             </w:r>
           </w:p>
@@ -3319,9 +3457,14 @@
             <w:tcW w:w="4398" w:type="dxa"/>
           </w:tcPr>
           <w:p>
-            <w:r>
-              <w:rPr>
-                <w:rFonts w:ascii="Calibri" w:hAnsi="Calibri" w:cs="Calibri"/>
+            <w:pPr>
+              <w:rPr>
+                <w:rFonts w:asciiTheme="minorHAnsi" w:hAnsiTheme="minorHAnsi"/>
+              </w:rPr>
+            </w:pPr>
+            <w:r>
+              <w:rPr>
+                <w:rFonts w:asciiTheme="minorHAnsi" w:hAnsiTheme="minorHAnsi" w:cs="Calibri"/>
                 <w:sz w:val="22"/>
                 <w:szCs w:val="22"/>
               </w:rPr>
@@ -3342,7 +3485,7 @@
               </w:numPr>
               <w:jc w:val="both"/>
               <w:rPr>
-                <w:rFonts w:ascii="Calibri" w:eastAsiaTheme="majorEastAsia" w:hAnsi="Calibri" w:cs="Calibri"/>
+                <w:rFonts w:asciiTheme="minorHAnsi" w:eastAsiaTheme="majorEastAsia" w:hAnsiTheme="minorHAnsi" w:cs="Calibri"/>
                 <w:color w:val="000000"/>
                 <w:sz w:val="22"/>
                 <w:szCs w:val="22"/>
@@ -3350,7 +3493,7 @@
             </w:pPr>
             <w:r>
               <w:rPr>
-                <w:rFonts w:ascii="Calibri" w:eastAsiaTheme="majorEastAsia" w:hAnsi="Calibri" w:cs="Calibri"/>
+                <w:rFonts w:asciiTheme="minorHAnsi" w:eastAsiaTheme="majorEastAsia" w:hAnsiTheme="minorHAnsi" w:cs="Calibri"/>
                 <w:color w:val="000000"/>
                 <w:sz w:val="22"/>
                 <w:szCs w:val="22"/>
@@ -3368,7 +3511,7 @@
               <w:jc w:val="both"/>
               <w:outlineLvl w:val="1"/>
               <w:rPr>
-                <w:rFonts w:ascii="Calibri" w:hAnsi="Calibri" w:cs="Calibri"/>
+                <w:rFonts w:asciiTheme="minorHAnsi" w:hAnsiTheme="minorHAnsi" w:cs="Calibri"/>
                 <w:color w:val="000000"/>
                 <w:sz w:val="22"/>
                 <w:szCs w:val="22"/>
@@ -3376,7 +3519,7 @@
             </w:pPr>
             <w:r>
               <w:rPr>
-                <w:rFonts w:ascii="Calibri" w:hAnsi="Calibri" w:cs="Calibri"/>
+                <w:rFonts w:asciiTheme="minorHAnsi" w:hAnsiTheme="minorHAnsi" w:cs="Calibri"/>
                 <w:color w:val="000000"/>
                 <w:sz w:val="22"/>
                 <w:szCs w:val="22"/>
@@ -3393,7 +3536,7 @@
               </w:numPr>
               <w:jc w:val="both"/>
               <w:rPr>
-                <w:rFonts w:ascii="Calibri" w:eastAsiaTheme="majorEastAsia" w:hAnsi="Calibri" w:cs="Calibri"/>
+                <w:rFonts w:asciiTheme="minorHAnsi" w:eastAsiaTheme="majorEastAsia" w:hAnsiTheme="minorHAnsi" w:cs="Calibri"/>
                 <w:color w:val="000000"/>
                 <w:sz w:val="22"/>
                 <w:szCs w:val="22"/>
@@ -3401,7 +3544,7 @@
             </w:pPr>
             <w:r>
               <w:rPr>
-                <w:rFonts w:ascii="Calibri" w:eastAsiaTheme="majorEastAsia" w:hAnsi="Calibri" w:cs="Calibri"/>
+                <w:rFonts w:asciiTheme="minorHAnsi" w:eastAsiaTheme="majorEastAsia" w:hAnsiTheme="minorHAnsi" w:cs="Calibri"/>
                 <w:color w:val="000000"/>
                 <w:sz w:val="22"/>
                 <w:szCs w:val="22"/>
@@ -3415,7 +3558,15 @@
             <w:tcW w:w="2252" w:type="dxa"/>
           </w:tcPr>
           <w:p>
-            <w:r>
+            <w:pPr>
+              <w:rPr>
+                <w:rFonts w:asciiTheme="minorHAnsi" w:hAnsiTheme="minorHAnsi"/>
+              </w:rPr>
+            </w:pPr>
+            <w:r>
+              <w:rPr>
+                <w:rFonts w:asciiTheme="minorHAnsi" w:hAnsiTheme="minorHAnsi"/>
+              </w:rPr>
               <w:t>Completed</w:t>
             </w:r>
           </w:p>
@@ -3427,9 +3578,14 @@
             <w:tcW w:w="4398" w:type="dxa"/>
           </w:tcPr>
           <w:p>
-            <w:r>
-              <w:rPr>
-                <w:rFonts w:ascii="Calibri" w:hAnsi="Calibri" w:cs="Calibri"/>
+            <w:pPr>
+              <w:rPr>
+                <w:rFonts w:asciiTheme="minorHAnsi" w:hAnsiTheme="minorHAnsi"/>
+              </w:rPr>
+            </w:pPr>
+            <w:r>
+              <w:rPr>
+                <w:rFonts w:asciiTheme="minorHAnsi" w:hAnsiTheme="minorHAnsi" w:cs="Calibri"/>
                 <w:sz w:val="22"/>
                 <w:szCs w:val="22"/>
               </w:rPr>
@@ -3450,7 +3606,7 @@
               </w:numPr>
               <w:jc w:val="both"/>
               <w:rPr>
-                <w:rFonts w:ascii="Calibri" w:eastAsiaTheme="majorEastAsia" w:hAnsi="Calibri" w:cs="Calibri"/>
+                <w:rFonts w:asciiTheme="minorHAnsi" w:eastAsiaTheme="majorEastAsia" w:hAnsiTheme="minorHAnsi" w:cs="Calibri"/>
                 <w:color w:val="000000"/>
                 <w:sz w:val="22"/>
                 <w:szCs w:val="22"/>
@@ -3458,7 +3614,7 @@
             </w:pPr>
             <w:r>
               <w:rPr>
-                <w:rFonts w:ascii="Calibri" w:eastAsiaTheme="majorEastAsia" w:hAnsi="Calibri" w:cs="Calibri"/>
+                <w:rFonts w:asciiTheme="minorHAnsi" w:eastAsiaTheme="majorEastAsia" w:hAnsiTheme="minorHAnsi" w:cs="Calibri"/>
                 <w:color w:val="000000"/>
                 <w:sz w:val="22"/>
                 <w:szCs w:val="22"/>
@@ -3475,7 +3631,7 @@
               </w:numPr>
               <w:jc w:val="both"/>
               <w:rPr>
-                <w:rFonts w:ascii="Calibri" w:eastAsiaTheme="majorEastAsia" w:hAnsi="Calibri" w:cs="Calibri"/>
+                <w:rFonts w:asciiTheme="minorHAnsi" w:eastAsiaTheme="majorEastAsia" w:hAnsiTheme="minorHAnsi" w:cs="Calibri"/>
                 <w:color w:val="000000"/>
                 <w:sz w:val="22"/>
                 <w:szCs w:val="22"/>
@@ -3483,7 +3639,7 @@
             </w:pPr>
             <w:r>
               <w:rPr>
-                <w:rFonts w:ascii="Calibri" w:eastAsiaTheme="majorEastAsia" w:hAnsi="Calibri" w:cs="Calibri"/>
+                <w:rFonts w:asciiTheme="minorHAnsi" w:eastAsiaTheme="majorEastAsia" w:hAnsiTheme="minorHAnsi" w:cs="Calibri"/>
                 <w:color w:val="000000"/>
                 <w:sz w:val="22"/>
                 <w:szCs w:val="22"/>
@@ -3491,14 +3647,28 @@
               <w:t>Short Use Case Description Document</w:t>
             </w:r>
           </w:p>
-          <w:p/>
+          <w:p>
+            <w:pPr>
+              <w:rPr>
+                <w:rFonts w:asciiTheme="minorHAnsi" w:hAnsiTheme="minorHAnsi"/>
+              </w:rPr>
+            </w:pPr>
+          </w:p>
         </w:tc>
         <w:tc>
           <w:tcPr>
             <w:tcW w:w="2252" w:type="dxa"/>
           </w:tcPr>
           <w:p>
-            <w:r>
+            <w:pPr>
+              <w:rPr>
+                <w:rFonts w:asciiTheme="minorHAnsi" w:hAnsiTheme="minorHAnsi"/>
+              </w:rPr>
+            </w:pPr>
+            <w:r>
+              <w:rPr>
+                <w:rFonts w:asciiTheme="minorHAnsi" w:hAnsiTheme="minorHAnsi"/>
+              </w:rPr>
               <w:t>Completed</w:t>
             </w:r>
           </w:p>
@@ -3512,14 +3682,14 @@
           <w:p>
             <w:pPr>
               <w:rPr>
-                <w:rFonts w:ascii="Calibri" w:hAnsi="Calibri" w:cs="Calibri"/>
-                <w:sz w:val="22"/>
-                <w:szCs w:val="22"/>
-              </w:rPr>
-            </w:pPr>
-            <w:r>
-              <w:rPr>
-                <w:rFonts w:ascii="Calibri" w:hAnsi="Calibri" w:cs="Calibri"/>
+                <w:rFonts w:asciiTheme="minorHAnsi" w:hAnsiTheme="minorHAnsi" w:cs="Calibri"/>
+                <w:sz w:val="22"/>
+                <w:szCs w:val="22"/>
+              </w:rPr>
+            </w:pPr>
+            <w:r>
+              <w:rPr>
+                <w:rFonts w:asciiTheme="minorHAnsi" w:hAnsiTheme="minorHAnsi" w:cs="Calibri"/>
                 <w:sz w:val="22"/>
                 <w:szCs w:val="22"/>
               </w:rPr>
@@ -3530,21 +3700,19 @@
             <w:pPr>
               <w:jc w:val="both"/>
               <w:rPr>
-                <w:rFonts w:ascii="Calibri" w:hAnsi="Calibri" w:cs="Calibri"/>
-                <w:sz w:val="22"/>
-                <w:szCs w:val="22"/>
-              </w:rPr>
-            </w:pPr>
-            <w:r>
-              <w:rPr>
-                <w:rFonts w:ascii="Calibri" w:hAnsi="Calibri" w:cs="Calibri"/>
+                <w:rFonts w:asciiTheme="minorHAnsi" w:hAnsiTheme="minorHAnsi" w:cs="Calibri"/>
+                <w:sz w:val="22"/>
+                <w:szCs w:val="22"/>
+              </w:rPr>
+            </w:pPr>
+            <w:r>
+              <w:rPr>
+                <w:rFonts w:asciiTheme="minorHAnsi" w:hAnsiTheme="minorHAnsi" w:cs="Calibri"/>
                 <w:sz w:val="22"/>
                 <w:szCs w:val="22"/>
               </w:rPr>
               <w:t>Be able to identify the suitable architecture for implementation.</w:t>
             </w:r>
-            <w:bookmarkStart w:id="1" w:name="_GoBack"/>
-            <w:bookmarkEnd w:id="1"/>
           </w:p>
         </w:tc>
         <w:tc>
@@ -3560,7 +3728,7 @@
               </w:numPr>
               <w:jc w:val="both"/>
               <w:rPr>
-                <w:rFonts w:ascii="Calibri" w:eastAsiaTheme="majorEastAsia" w:hAnsi="Calibri" w:cs="Calibri"/>
+                <w:rFonts w:asciiTheme="minorHAnsi" w:eastAsiaTheme="majorEastAsia" w:hAnsiTheme="minorHAnsi" w:cs="Calibri"/>
                 <w:color w:val="000000"/>
                 <w:sz w:val="22"/>
                 <w:szCs w:val="22"/>
@@ -3568,7 +3736,7 @@
             </w:pPr>
             <w:r>
               <w:rPr>
-                <w:rFonts w:ascii="Calibri" w:eastAsiaTheme="majorEastAsia" w:hAnsi="Calibri" w:cs="Calibri"/>
+                <w:rFonts w:asciiTheme="minorHAnsi" w:eastAsiaTheme="majorEastAsia" w:hAnsiTheme="minorHAnsi" w:cs="Calibri"/>
                 <w:color w:val="000000"/>
                 <w:sz w:val="22"/>
                 <w:szCs w:val="22"/>
@@ -3576,14 +3744,28 @@
               <w:t>Proposed Architecture Document</w:t>
             </w:r>
           </w:p>
-          <w:p/>
+          <w:p>
+            <w:pPr>
+              <w:rPr>
+                <w:rFonts w:asciiTheme="minorHAnsi" w:hAnsiTheme="minorHAnsi"/>
+              </w:rPr>
+            </w:pPr>
+          </w:p>
         </w:tc>
         <w:tc>
           <w:tcPr>
             <w:tcW w:w="2252" w:type="dxa"/>
           </w:tcPr>
           <w:p>
-            <w:r>
+            <w:pPr>
+              <w:rPr>
+                <w:rFonts w:asciiTheme="minorHAnsi" w:hAnsiTheme="minorHAnsi"/>
+              </w:rPr>
+            </w:pPr>
+            <w:r>
+              <w:rPr>
+                <w:rFonts w:asciiTheme="minorHAnsi" w:hAnsiTheme="minorHAnsi"/>
+              </w:rPr>
               <w:t>Completed</w:t>
             </w:r>
           </w:p>
@@ -3595,9 +3777,14 @@
             <w:tcW w:w="4398" w:type="dxa"/>
           </w:tcPr>
           <w:p>
-            <w:r>
-              <w:rPr>
-                <w:rFonts w:ascii="Calibri" w:hAnsi="Calibri" w:cs="Calibri"/>
+            <w:pPr>
+              <w:rPr>
+                <w:rFonts w:asciiTheme="minorHAnsi" w:hAnsiTheme="minorHAnsi"/>
+              </w:rPr>
+            </w:pPr>
+            <w:r>
+              <w:rPr>
+                <w:rFonts w:asciiTheme="minorHAnsi" w:hAnsiTheme="minorHAnsi" w:cs="Calibri"/>
                 <w:sz w:val="22"/>
                 <w:szCs w:val="22"/>
               </w:rPr>
@@ -3618,7 +3805,7 @@
               </w:numPr>
               <w:jc w:val="both"/>
               <w:rPr>
-                <w:rFonts w:ascii="Calibri" w:eastAsiaTheme="majorEastAsia" w:hAnsi="Calibri" w:cs="Calibri"/>
+                <w:rFonts w:asciiTheme="minorHAnsi" w:eastAsiaTheme="majorEastAsia" w:hAnsiTheme="minorHAnsi" w:cs="Calibri"/>
                 <w:color w:val="000000"/>
                 <w:sz w:val="22"/>
                 <w:szCs w:val="22"/>
@@ -3626,7 +3813,7 @@
             </w:pPr>
             <w:r>
               <w:rPr>
-                <w:rFonts w:ascii="Calibri" w:eastAsiaTheme="majorEastAsia" w:hAnsi="Calibri" w:cs="Calibri"/>
+                <w:rFonts w:asciiTheme="minorHAnsi" w:eastAsiaTheme="majorEastAsia" w:hAnsiTheme="minorHAnsi" w:cs="Calibri"/>
                 <w:color w:val="000000"/>
                 <w:sz w:val="22"/>
                 <w:szCs w:val="22"/>
@@ -3634,14 +3821,28 @@
               <w:t>Risk List Document</w:t>
             </w:r>
           </w:p>
-          <w:p/>
+          <w:p>
+            <w:pPr>
+              <w:rPr>
+                <w:rFonts w:asciiTheme="minorHAnsi" w:hAnsiTheme="minorHAnsi"/>
+              </w:rPr>
+            </w:pPr>
+          </w:p>
         </w:tc>
         <w:tc>
           <w:tcPr>
             <w:tcW w:w="2252" w:type="dxa"/>
           </w:tcPr>
           <w:p>
-            <w:r>
+            <w:pPr>
+              <w:rPr>
+                <w:rFonts w:asciiTheme="minorHAnsi" w:hAnsiTheme="minorHAnsi"/>
+              </w:rPr>
+            </w:pPr>
+            <w:r>
+              <w:rPr>
+                <w:rFonts w:asciiTheme="minorHAnsi" w:hAnsiTheme="minorHAnsi"/>
+              </w:rPr>
               <w:t>Completed</w:t>
             </w:r>
           </w:p>
@@ -3655,14 +3856,14 @@
           <w:p>
             <w:pPr>
               <w:rPr>
-                <w:rFonts w:ascii="Calibri" w:hAnsi="Calibri" w:cs="Calibri"/>
-                <w:sz w:val="22"/>
-                <w:szCs w:val="22"/>
-              </w:rPr>
-            </w:pPr>
-            <w:r>
-              <w:rPr>
-                <w:rFonts w:ascii="Calibri" w:hAnsi="Calibri" w:cs="Calibri"/>
+                <w:rFonts w:asciiTheme="minorHAnsi" w:hAnsiTheme="minorHAnsi" w:cs="Calibri"/>
+                <w:sz w:val="22"/>
+                <w:szCs w:val="22"/>
+              </w:rPr>
+            </w:pPr>
+            <w:r>
+              <w:rPr>
+                <w:rFonts w:asciiTheme="minorHAnsi" w:hAnsiTheme="minorHAnsi" w:cs="Calibri"/>
                 <w:sz w:val="22"/>
                 <w:szCs w:val="22"/>
               </w:rPr>
@@ -3673,14 +3874,14 @@
             <w:pPr>
               <w:jc w:val="both"/>
               <w:rPr>
-                <w:rFonts w:ascii="Calibri" w:hAnsi="Calibri" w:cs="Calibri"/>
-                <w:sz w:val="22"/>
-                <w:szCs w:val="22"/>
-              </w:rPr>
-            </w:pPr>
-            <w:r>
-              <w:rPr>
-                <w:rFonts w:ascii="Calibri" w:hAnsi="Calibri" w:cs="Calibri"/>
+                <w:rFonts w:asciiTheme="minorHAnsi" w:hAnsiTheme="minorHAnsi" w:cs="Calibri"/>
+                <w:sz w:val="22"/>
+                <w:szCs w:val="22"/>
+              </w:rPr>
+            </w:pPr>
+            <w:r>
+              <w:rPr>
+                <w:rFonts w:asciiTheme="minorHAnsi" w:hAnsiTheme="minorHAnsi" w:cs="Calibri"/>
                 <w:sz w:val="22"/>
                 <w:szCs w:val="22"/>
               </w:rPr>
@@ -3701,7 +3902,7 @@
               </w:numPr>
               <w:jc w:val="both"/>
               <w:rPr>
-                <w:rFonts w:ascii="Calibri" w:eastAsiaTheme="majorEastAsia" w:hAnsi="Calibri" w:cs="Calibri"/>
+                <w:rFonts w:asciiTheme="minorHAnsi" w:eastAsiaTheme="majorEastAsia" w:hAnsiTheme="minorHAnsi" w:cs="Calibri"/>
                 <w:color w:val="000000"/>
                 <w:sz w:val="22"/>
                 <w:szCs w:val="22"/>
@@ -3709,7 +3910,7 @@
             </w:pPr>
             <w:r>
               <w:rPr>
-                <w:rFonts w:ascii="Calibri" w:eastAsiaTheme="majorEastAsia" w:hAnsi="Calibri" w:cs="Calibri"/>
+                <w:rFonts w:asciiTheme="minorHAnsi" w:eastAsiaTheme="majorEastAsia" w:hAnsiTheme="minorHAnsi" w:cs="Calibri"/>
                 <w:color w:val="000000"/>
                 <w:sz w:val="22"/>
                 <w:szCs w:val="22"/>
@@ -3717,14 +3918,28 @@
               <w:t>Master Test Plan Document</w:t>
             </w:r>
           </w:p>
-          <w:p/>
+          <w:p>
+            <w:pPr>
+              <w:rPr>
+                <w:rFonts w:asciiTheme="minorHAnsi" w:hAnsiTheme="minorHAnsi"/>
+              </w:rPr>
+            </w:pPr>
+          </w:p>
         </w:tc>
         <w:tc>
           <w:tcPr>
             <w:tcW w:w="2252" w:type="dxa"/>
           </w:tcPr>
           <w:p>
-            <w:r>
+            <w:pPr>
+              <w:rPr>
+                <w:rFonts w:asciiTheme="minorHAnsi" w:hAnsiTheme="minorHAnsi"/>
+              </w:rPr>
+            </w:pPr>
+            <w:r>
+              <w:rPr>
+                <w:rFonts w:asciiTheme="minorHAnsi" w:hAnsiTheme="minorHAnsi"/>
+              </w:rPr>
               <w:t>Completed</w:t>
             </w:r>
           </w:p>
@@ -3736,9 +3951,14 @@
             <w:tcW w:w="4398" w:type="dxa"/>
           </w:tcPr>
           <w:p>
-            <w:r>
-              <w:rPr>
-                <w:rFonts w:ascii="Calibri" w:hAnsi="Calibri" w:cs="Calibri"/>
+            <w:pPr>
+              <w:rPr>
+                <w:rFonts w:asciiTheme="minorHAnsi" w:hAnsiTheme="minorHAnsi"/>
+              </w:rPr>
+            </w:pPr>
+            <w:r>
+              <w:rPr>
+                <w:rFonts w:asciiTheme="minorHAnsi" w:hAnsiTheme="minorHAnsi" w:cs="Calibri"/>
                 <w:sz w:val="22"/>
                 <w:szCs w:val="22"/>
               </w:rPr>
@@ -3746,7 +3966,7 @@
             </w:r>
             <w:r>
               <w:rPr>
-                <w:rFonts w:ascii="Calibri" w:hAnsi="Calibri" w:cs="Calibri"/>
+                <w:rFonts w:asciiTheme="minorHAnsi" w:hAnsiTheme="minorHAnsi" w:cs="Calibri"/>
                 <w:sz w:val="22"/>
                 <w:szCs w:val="22"/>
               </w:rPr>
@@ -3754,7 +3974,7 @@
             </w:r>
             <w:r>
               <w:rPr>
-                <w:rFonts w:ascii="Calibri" w:hAnsi="Calibri" w:cs="Calibri"/>
+                <w:rFonts w:asciiTheme="minorHAnsi" w:hAnsiTheme="minorHAnsi" w:cs="Calibri"/>
                 <w:sz w:val="22"/>
                 <w:szCs w:val="22"/>
               </w:rPr>
@@ -3775,7 +3995,7 @@
               </w:numPr>
               <w:jc w:val="both"/>
               <w:rPr>
-                <w:rFonts w:ascii="Calibri" w:eastAsiaTheme="majorEastAsia" w:hAnsi="Calibri" w:cs="Calibri"/>
+                <w:rFonts w:asciiTheme="minorHAnsi" w:eastAsiaTheme="majorEastAsia" w:hAnsiTheme="minorHAnsi" w:cs="Calibri"/>
                 <w:color w:val="000000"/>
                 <w:sz w:val="22"/>
                 <w:szCs w:val="22"/>
@@ -3783,7 +4003,7 @@
             </w:pPr>
             <w:r>
               <w:rPr>
-                <w:rFonts w:ascii="Calibri" w:eastAsiaTheme="majorEastAsia" w:hAnsi="Calibri" w:cs="Calibri"/>
+                <w:rFonts w:asciiTheme="minorHAnsi" w:eastAsiaTheme="majorEastAsia" w:hAnsiTheme="minorHAnsi" w:cs="Calibri"/>
                 <w:color w:val="000000"/>
                 <w:sz w:val="22"/>
                 <w:szCs w:val="22"/>
@@ -3800,7 +4020,7 @@
               </w:numPr>
               <w:jc w:val="both"/>
               <w:rPr>
-                <w:rFonts w:ascii="Calibri" w:eastAsiaTheme="majorEastAsia" w:hAnsi="Calibri" w:cs="Calibri"/>
+                <w:rFonts w:asciiTheme="minorHAnsi" w:eastAsiaTheme="majorEastAsia" w:hAnsiTheme="minorHAnsi" w:cs="Calibri"/>
                 <w:color w:val="000000"/>
                 <w:sz w:val="22"/>
                 <w:szCs w:val="22"/>
@@ -3808,7 +4028,7 @@
             </w:pPr>
             <w:r>
               <w:rPr>
-                <w:rFonts w:ascii="Calibri" w:eastAsiaTheme="majorEastAsia" w:hAnsi="Calibri" w:cs="Calibri"/>
+                <w:rFonts w:asciiTheme="minorHAnsi" w:eastAsiaTheme="majorEastAsia" w:hAnsiTheme="minorHAnsi" w:cs="Calibri"/>
                 <w:color w:val="000000"/>
                 <w:sz w:val="22"/>
                 <w:szCs w:val="22"/>
@@ -3817,7 +4037,7 @@
             </w:r>
             <w:r>
               <w:rPr>
-                <w:rFonts w:ascii="Calibri" w:eastAsiaTheme="majorEastAsia" w:hAnsi="Calibri" w:cs="Calibri"/>
+                <w:rFonts w:asciiTheme="minorHAnsi" w:eastAsiaTheme="majorEastAsia" w:hAnsiTheme="minorHAnsi" w:cs="Calibri"/>
                 <w:color w:val="000000"/>
                 <w:sz w:val="22"/>
                 <w:szCs w:val="22"/>
@@ -3831,7 +4051,15 @@
             <w:tcW w:w="2252" w:type="dxa"/>
           </w:tcPr>
           <w:p>
-            <w:r>
+            <w:pPr>
+              <w:rPr>
+                <w:rFonts w:asciiTheme="minorHAnsi" w:hAnsiTheme="minorHAnsi"/>
+              </w:rPr>
+            </w:pPr>
+            <w:r>
+              <w:rPr>
+                <w:rFonts w:asciiTheme="minorHAnsi" w:hAnsiTheme="minorHAnsi"/>
+              </w:rPr>
               <w:t>Completed</w:t>
             </w:r>
           </w:p>
@@ -3843,13 +4071,19 @@
             <w:tcW w:w="4398" w:type="dxa"/>
           </w:tcPr>
           <w:p>
-            <w:r>
-              <w:rPr>
-                <w:rFonts w:ascii="Calibri" w:hAnsi="Calibri" w:cs="Calibri"/>
+            <w:pPr>
+              <w:rPr>
+                <w:rFonts w:asciiTheme="minorHAnsi" w:hAnsiTheme="minorHAnsi"/>
+              </w:rPr>
+            </w:pPr>
+            <w:r>
+              <w:rPr>
+                <w:rFonts w:asciiTheme="minorHAnsi" w:hAnsiTheme="minorHAnsi" w:cs="Calibri"/>
                 <w:color w:val="000000"/>
                 <w:sz w:val="22"/>
                 <w:szCs w:val="22"/>
               </w:rPr>
+              <w:lastRenderedPageBreak/>
               <w:t>Be able to evaluate and determine suitable technologies to be used in the project.</w:t>
             </w:r>
           </w:p>
@@ -3865,10 +4099,13 @@
                 <w:ilvl w:val="0"/>
                 <w:numId w:val="29"/>
               </w:numPr>
-            </w:pPr>
-            <w:r>
-              <w:rPr>
-                <w:rFonts w:ascii="Calibri" w:eastAsiaTheme="majorEastAsia" w:hAnsi="Calibri" w:cs="Calibri"/>
+              <w:rPr>
+                <w:rFonts w:asciiTheme="minorHAnsi" w:hAnsiTheme="minorHAnsi"/>
+              </w:rPr>
+            </w:pPr>
+            <w:r>
+              <w:rPr>
+                <w:rFonts w:asciiTheme="minorHAnsi" w:eastAsiaTheme="majorEastAsia" w:hAnsiTheme="minorHAnsi" w:cs="Calibri"/>
                 <w:color w:val="000000"/>
                 <w:sz w:val="22"/>
                 <w:szCs w:val="22"/>
@@ -3882,7 +4119,15 @@
             <w:tcW w:w="2252" w:type="dxa"/>
           </w:tcPr>
           <w:p>
-            <w:r>
+            <w:pPr>
+              <w:rPr>
+                <w:rFonts w:asciiTheme="minorHAnsi" w:hAnsiTheme="minorHAnsi"/>
+              </w:rPr>
+            </w:pPr>
+            <w:r>
+              <w:rPr>
+                <w:rFonts w:asciiTheme="minorHAnsi" w:hAnsiTheme="minorHAnsi"/>
+              </w:rPr>
               <w:t>Completed</w:t>
             </w:r>
           </w:p>
@@ -3894,9 +4139,14 @@
             <w:tcW w:w="4398" w:type="dxa"/>
           </w:tcPr>
           <w:p>
-            <w:r>
-              <w:rPr>
-                <w:rFonts w:ascii="Calibri" w:hAnsi="Calibri" w:cs="Calibri"/>
+            <w:pPr>
+              <w:rPr>
+                <w:rFonts w:asciiTheme="minorHAnsi" w:hAnsiTheme="minorHAnsi"/>
+              </w:rPr>
+            </w:pPr>
+            <w:r>
+              <w:rPr>
+                <w:rFonts w:asciiTheme="minorHAnsi" w:hAnsiTheme="minorHAnsi" w:cs="Calibri"/>
                 <w:sz w:val="22"/>
                 <w:szCs w:val="22"/>
               </w:rPr>
@@ -3904,7 +4154,7 @@
             </w:r>
             <w:r>
               <w:rPr>
-                <w:rFonts w:ascii="Calibri" w:hAnsi="Calibri" w:cs="Calibri"/>
+                <w:rFonts w:asciiTheme="minorHAnsi" w:hAnsiTheme="minorHAnsi" w:cs="Calibri"/>
                 <w:sz w:val="22"/>
                 <w:szCs w:val="22"/>
               </w:rPr>
@@ -3912,7 +4162,7 @@
             </w:r>
             <w:r>
               <w:rPr>
-                <w:rFonts w:ascii="Calibri" w:hAnsi="Calibri" w:cs="Calibri"/>
+                <w:rFonts w:asciiTheme="minorHAnsi" w:hAnsiTheme="minorHAnsi" w:cs="Calibri"/>
                 <w:sz w:val="22"/>
                 <w:szCs w:val="22"/>
               </w:rPr>
@@ -3933,7 +4183,7 @@
               </w:numPr>
               <w:jc w:val="both"/>
               <w:rPr>
-                <w:rFonts w:ascii="Calibri" w:eastAsiaTheme="majorEastAsia" w:hAnsi="Calibri" w:cs="Calibri"/>
+                <w:rFonts w:asciiTheme="minorHAnsi" w:eastAsiaTheme="majorEastAsia" w:hAnsiTheme="minorHAnsi" w:cs="Calibri"/>
                 <w:color w:val="000000"/>
                 <w:sz w:val="22"/>
                 <w:szCs w:val="22"/>
@@ -3941,7 +4191,7 @@
             </w:pPr>
             <w:r>
               <w:rPr>
-                <w:rFonts w:ascii="Calibri" w:eastAsiaTheme="majorEastAsia" w:hAnsi="Calibri" w:cs="Calibri"/>
+                <w:rFonts w:asciiTheme="minorHAnsi" w:eastAsiaTheme="majorEastAsia" w:hAnsiTheme="minorHAnsi" w:cs="Calibri"/>
                 <w:color w:val="000000"/>
                 <w:sz w:val="22"/>
                 <w:szCs w:val="22"/>
@@ -3958,7 +4208,7 @@
               </w:numPr>
               <w:jc w:val="both"/>
               <w:rPr>
-                <w:rFonts w:ascii="Calibri" w:eastAsiaTheme="majorEastAsia" w:hAnsi="Calibri" w:cs="Calibri"/>
+                <w:rFonts w:asciiTheme="minorHAnsi" w:eastAsiaTheme="majorEastAsia" w:hAnsiTheme="minorHAnsi" w:cs="Calibri"/>
                 <w:color w:val="000000"/>
                 <w:sz w:val="22"/>
                 <w:szCs w:val="22"/>
@@ -3966,7 +4216,7 @@
             </w:pPr>
             <w:r>
               <w:rPr>
-                <w:rFonts w:ascii="Calibri" w:eastAsiaTheme="majorEastAsia" w:hAnsi="Calibri" w:cs="Calibri"/>
+                <w:rFonts w:asciiTheme="minorHAnsi" w:eastAsiaTheme="majorEastAsia" w:hAnsiTheme="minorHAnsi" w:cs="Calibri"/>
                 <w:color w:val="000000"/>
                 <w:sz w:val="22"/>
                 <w:szCs w:val="22"/>
@@ -3983,7 +4233,7 @@
               </w:numPr>
               <w:jc w:val="both"/>
               <w:rPr>
-                <w:rFonts w:ascii="Calibri" w:eastAsiaTheme="majorEastAsia" w:hAnsi="Calibri" w:cs="Calibri"/>
+                <w:rFonts w:asciiTheme="minorHAnsi" w:eastAsiaTheme="majorEastAsia" w:hAnsiTheme="minorHAnsi" w:cs="Calibri"/>
                 <w:color w:val="000000"/>
                 <w:sz w:val="22"/>
                 <w:szCs w:val="22"/>
@@ -3991,7 +4241,7 @@
             </w:pPr>
             <w:r>
               <w:rPr>
-                <w:rFonts w:ascii="Calibri" w:eastAsiaTheme="majorEastAsia" w:hAnsi="Calibri" w:cs="Calibri"/>
+                <w:rFonts w:asciiTheme="minorHAnsi" w:eastAsiaTheme="majorEastAsia" w:hAnsiTheme="minorHAnsi" w:cs="Calibri"/>
                 <w:color w:val="000000"/>
                 <w:sz w:val="22"/>
                 <w:szCs w:val="22"/>
@@ -3999,24 +4249,47 @@
               <w:t>Version Control Document for Iteration 1</w:t>
             </w:r>
           </w:p>
-          <w:p/>
+          <w:p>
+            <w:pPr>
+              <w:rPr>
+                <w:rFonts w:asciiTheme="minorHAnsi" w:hAnsiTheme="minorHAnsi"/>
+              </w:rPr>
+            </w:pPr>
+          </w:p>
         </w:tc>
         <w:tc>
           <w:tcPr>
             <w:tcW w:w="2252" w:type="dxa"/>
           </w:tcPr>
           <w:p>
-            <w:r>
+            <w:pPr>
+              <w:rPr>
+                <w:rFonts w:asciiTheme="minorHAnsi" w:hAnsiTheme="minorHAnsi"/>
+              </w:rPr>
+            </w:pPr>
+            <w:r>
+              <w:rPr>
+                <w:rFonts w:asciiTheme="minorHAnsi" w:hAnsiTheme="minorHAnsi"/>
+              </w:rPr>
               <w:t>Completed</w:t>
             </w:r>
           </w:p>
         </w:tc>
       </w:tr>
     </w:tbl>
-    <w:p/>
     <w:p>
       <w:pPr>
+        <w:rPr>
+          <w:rFonts w:asciiTheme="minorHAnsi" w:hAnsiTheme="minorHAnsi"/>
+        </w:rPr>
+      </w:pPr>
+    </w:p>
+    <w:p>
+      <w:pPr>
         <w:jc w:val="both"/>
+        <w:rPr>
+          <w:rFonts w:asciiTheme="minorHAnsi" w:hAnsiTheme="minorHAnsi"/>
+        </w:rPr>
       </w:pPr>
     </w:p>
     <w:sectPr>
@@ -8398,7 +8671,7 @@
 </file>
 
 <file path=customXml/itemProps1.xml><?xml version="1.0" encoding="utf-8"?>
-<ds:datastoreItem xmlns:ds="http://schemas.openxmlformats.org/officeDocument/2006/customXml" ds:itemID="{9D8DB0B2-D3D8-8045-AD72-203C677E5B4B}">
+<ds:datastoreItem xmlns:ds="http://schemas.openxmlformats.org/officeDocument/2006/customXml" ds:itemID="{7D0D22F6-A746-47D0-A2EF-2717FB65035C}">
   <ds:schemaRefs>
     <ds:schemaRef ds:uri="http://schemas.openxmlformats.org/officeDocument/2006/bibliography"/>
   </ds:schemaRefs>

</xml_diff>